<commit_message>
Added WS 2.4 without zombies and werewolves
</commit_message>
<xml_diff>
--- a/curriculum/Unit2/WS 2.4.docx
+++ b/curriculum/Unit2/WS 2.4.docx
@@ -1,6 +1,6 @@
 
 <file path=word/document.xml><?xml version="1.0" encoding="utf-8"?>
-<w:document xmlns:wpc="http://schemas.microsoft.com/office/word/2010/wordprocessingCanvas" xmlns:cx="http://schemas.microsoft.com/office/drawing/2014/chartex" xmlns:cx1="http://schemas.microsoft.com/office/drawing/2015/9/8/chartex" xmlns:cx2="http://schemas.microsoft.com/office/drawing/2015/10/21/chartex" xmlns:cx3="http://schemas.microsoft.com/office/drawing/2016/5/9/chartex" xmlns:cx4="http://schemas.microsoft.com/office/drawing/2016/5/10/chartex" xmlns:cx5="http://schemas.microsoft.com/office/drawing/2016/5/11/chartex" xmlns:cx6="http://schemas.microsoft.com/office/drawing/2016/5/12/chartex" xmlns:cx7="http://schemas.microsoft.com/office/drawing/2016/5/13/chartex" xmlns:cx8="http://schemas.microsoft.com/office/drawing/2016/5/14/chartex" xmlns:mc="http://schemas.openxmlformats.org/markup-compatibility/2006" xmlns:aink="http://schemas.microsoft.com/office/drawing/2016/ink" xmlns:am3d="http://schemas.microsoft.com/office/drawing/2017/model3d" xmlns:o="urn:schemas-microsoft-com:office:office" xmlns:r="http://schemas.openxmlformats.org/officeDocument/2006/relationships" xmlns:m="http://schemas.openxmlformats.org/officeDocument/2006/math" xmlns:v="urn:schemas-microsoft-com:vml" xmlns:wp14="http://schemas.microsoft.com/office/word/2010/wordprocessingDrawing" xmlns:wp="http://schemas.openxmlformats.org/drawingml/2006/wordprocessingDrawing" xmlns:w10="urn:schemas-microsoft-com:office:word" xmlns:w="http://schemas.openxmlformats.org/wordprocessingml/2006/main" xmlns:w14="http://schemas.microsoft.com/office/word/2010/wordml" xmlns:w15="http://schemas.microsoft.com/office/word/2012/wordml" xmlns:w16cid="http://schemas.microsoft.com/office/word/2016/wordml/cid" xmlns:w16se="http://schemas.microsoft.com/office/word/2015/wordml/symex" xmlns:wpg="http://schemas.microsoft.com/office/word/2010/wordprocessingGroup" xmlns:wpi="http://schemas.microsoft.com/office/word/2010/wordprocessingInk" xmlns:wne="http://schemas.microsoft.com/office/word/2006/wordml" xmlns:wps="http://schemas.microsoft.com/office/word/2010/wordprocessingShape" mc:Ignorable="w14 w15 w16se w16cid wp14">
+<w:document xmlns:wpc="http://schemas.microsoft.com/office/word/2010/wordprocessingCanvas" xmlns:cx="http://schemas.microsoft.com/office/drawing/2014/chartex" xmlns:cx1="http://schemas.microsoft.com/office/drawing/2015/9/8/chartex" xmlns:cx2="http://schemas.microsoft.com/office/drawing/2015/10/21/chartex" xmlns:cx3="http://schemas.microsoft.com/office/drawing/2016/5/9/chartex" xmlns:cx4="http://schemas.microsoft.com/office/drawing/2016/5/10/chartex" xmlns:cx5="http://schemas.microsoft.com/office/drawing/2016/5/11/chartex" xmlns:cx6="http://schemas.microsoft.com/office/drawing/2016/5/12/chartex" xmlns:cx7="http://schemas.microsoft.com/office/drawing/2016/5/13/chartex" xmlns:cx8="http://schemas.microsoft.com/office/drawing/2016/5/14/chartex" xmlns:mc="http://schemas.openxmlformats.org/markup-compatibility/2006" xmlns:aink="http://schemas.microsoft.com/office/drawing/2016/ink" xmlns:am3d="http://schemas.microsoft.com/office/drawing/2017/model3d" xmlns:o="urn:schemas-microsoft-com:office:office" xmlns:r="http://schemas.openxmlformats.org/officeDocument/2006/relationships" xmlns:m="http://schemas.openxmlformats.org/officeDocument/2006/math" xmlns:v="urn:schemas-microsoft-com:vml" xmlns:wp14="http://schemas.microsoft.com/office/word/2010/wordprocessingDrawing" xmlns:wp="http://schemas.openxmlformats.org/drawingml/2006/wordprocessingDrawing" xmlns:w10="urn:schemas-microsoft-com:office:word" xmlns:w="http://schemas.openxmlformats.org/wordprocessingml/2006/main" xmlns:w14="http://schemas.microsoft.com/office/word/2010/wordml" xmlns:w15="http://schemas.microsoft.com/office/word/2012/wordml" xmlns:w16cex="http://schemas.microsoft.com/office/word/2018/wordml/cex" xmlns:w16cid="http://schemas.microsoft.com/office/word/2016/wordml/cid" xmlns:w16="http://schemas.microsoft.com/office/word/2018/wordml" xmlns:w16se="http://schemas.microsoft.com/office/word/2015/wordml/symex" xmlns:wpg="http://schemas.microsoft.com/office/word/2010/wordprocessingGroup" xmlns:wpi="http://schemas.microsoft.com/office/word/2010/wordprocessingInk" xmlns:wne="http://schemas.microsoft.com/office/word/2006/wordml" xmlns:wps="http://schemas.microsoft.com/office/word/2010/wordprocessingShape" mc:Ignorable="w14 w15 w16se w16cid w16 w16cex wp14">
   <w:body>
     <w:p>
       <w:pPr>
@@ -113,8 +113,6 @@
                                 <w:szCs w:val="24"/>
                               </w:rPr>
                             </w:pPr>
-                            <w:bookmarkStart w:id="0" w:name="_GoBack"/>
-                            <w:bookmarkEnd w:id="0"/>
                           </w:p>
                           <w:p>
                             <w:pPr>
@@ -155,7 +153,23 @@
                                 <w:sz w:val="24"/>
                                 <w:szCs w:val="24"/>
                               </w:rPr>
-                              <w:t xml:space="preserve">Imagine you ask a user to enter their age, you would expect them to enter an integer such as “34” or “14”. But it might surprise you when a user types “Fifteen”, “Sixty-seven” or “9.5”. In order to avoid your program from crashing, you want to be able to add complexity to the program so that you can handle these errors effectively. </w:t>
+                              <w:t xml:space="preserve">Imagine you ask a user to enter their age, you would expect them to enter an integer such as “34” or “14”. But it might surprise you when a user types “Fifteen”, “Sixty-seven” or “9.5”. </w:t>
+                            </w:r>
+                            <w:proofErr w:type="gramStart"/>
+                            <w:r>
+                              <w:rPr>
+                                <w:sz w:val="24"/>
+                                <w:szCs w:val="24"/>
+                              </w:rPr>
+                              <w:t>In order to</w:t>
+                            </w:r>
+                            <w:proofErr w:type="gramEnd"/>
+                            <w:r>
+                              <w:rPr>
+                                <w:sz w:val="24"/>
+                                <w:szCs w:val="24"/>
+                              </w:rPr>
+                              <w:t xml:space="preserve"> avoid your program from crashing, you want to be able to add complexity to the program so that you can handle these errors effectively. </w:t>
                             </w:r>
                           </w:p>
                         </w:txbxContent>
@@ -232,8 +246,6 @@
                           <w:szCs w:val="24"/>
                         </w:rPr>
                       </w:pPr>
-                      <w:bookmarkStart w:id="1" w:name="_GoBack"/>
-                      <w:bookmarkEnd w:id="1"/>
                     </w:p>
                     <w:p>
                       <w:pPr>
@@ -274,7 +286,23 @@
                           <w:sz w:val="24"/>
                           <w:szCs w:val="24"/>
                         </w:rPr>
-                        <w:t xml:space="preserve">Imagine you ask a user to enter their age, you would expect them to enter an integer such as “34” or “14”. But it might surprise you when a user types “Fifteen”, “Sixty-seven” or “9.5”. In order to avoid your program from crashing, you want to be able to add complexity to the program so that you can handle these errors effectively. </w:t>
+                        <w:t xml:space="preserve">Imagine you ask a user to enter their age, you would expect them to enter an integer such as “34” or “14”. But it might surprise you when a user types “Fifteen”, “Sixty-seven” or “9.5”. </w:t>
+                      </w:r>
+                      <w:proofErr w:type="gramStart"/>
+                      <w:r>
+                        <w:rPr>
+                          <w:sz w:val="24"/>
+                          <w:szCs w:val="24"/>
+                        </w:rPr>
+                        <w:t>In order to</w:t>
+                      </w:r>
+                      <w:proofErr w:type="gramEnd"/>
+                      <w:r>
+                        <w:rPr>
+                          <w:sz w:val="24"/>
+                          <w:szCs w:val="24"/>
+                        </w:rPr>
+                        <w:t xml:space="preserve"> avoid your program from crashing, you want to be able to add complexity to the program so that you can handle these errors effectively. </w:t>
                       </w:r>
                     </w:p>
                   </w:txbxContent>
@@ -337,7 +365,27 @@
           <w:color w:val="000000" w:themeColor="text1"/>
           <w:sz w:val="24"/>
         </w:rPr>
-        <w:t>NOTE: even though we always write programs with a class header and main method, today we’re only going to focus on declaring variables, so we won’t be asking you to write those other segments of code.  In real life, you would never evaluate statements standing alone!  These expressions would normally be found in the context of code that looks similar to this:</w:t>
+        <w:t xml:space="preserve">NOTE: even though we always write programs with a class header and main method, today we’re only going to focus on declaring variables, so we won’t be asking you to write those other segments of code.  In real life, you would never evaluate statements standing alone!  These expressions would normally be found in the context of code that looks </w:t>
+      </w:r>
+      <w:proofErr w:type="gramStart"/>
+      <w:r>
+        <w:rPr>
+          <w:rFonts w:ascii="Calibri Light" w:eastAsia="Droid Serif" w:hAnsi="Calibri Light" w:cs="Droid Serif"/>
+          <w:i/>
+          <w:color w:val="000000" w:themeColor="text1"/>
+          <w:sz w:val="24"/>
+        </w:rPr>
+        <w:t>similar to</w:t>
+      </w:r>
+      <w:proofErr w:type="gramEnd"/>
+      <w:r>
+        <w:rPr>
+          <w:rFonts w:ascii="Calibri Light" w:eastAsia="Droid Serif" w:hAnsi="Calibri Light" w:cs="Droid Serif"/>
+          <w:i/>
+          <w:color w:val="000000" w:themeColor="text1"/>
+          <w:sz w:val="24"/>
+        </w:rPr>
+        <w:t xml:space="preserve"> this:</w:t>
       </w:r>
     </w:p>
     <w:p>
@@ -369,8 +417,17 @@
           <w:rFonts w:ascii="Courier New" w:hAnsi="Courier New" w:cs="Courier New"/>
           <w:color w:val="000000" w:themeColor="text1"/>
         </w:rPr>
-        <w:t>public class Example{</w:t>
-      </w:r>
+        <w:t xml:space="preserve">public class </w:t>
+      </w:r>
+      <w:proofErr w:type="gramStart"/>
+      <w:r>
+        <w:rPr>
+          <w:rFonts w:ascii="Courier New" w:hAnsi="Courier New" w:cs="Courier New"/>
+          <w:color w:val="000000" w:themeColor="text1"/>
+        </w:rPr>
+        <w:t>Example{</w:t>
+      </w:r>
+      <w:proofErr w:type="gramEnd"/>
     </w:p>
     <w:p>
       <w:pPr>
@@ -389,7 +446,23 @@
           <w:color w:val="000000" w:themeColor="text1"/>
         </w:rPr>
         <w:tab/>
-        <w:t xml:space="preserve">public static void main(String[] </w:t>
+        <w:t xml:space="preserve">public static void </w:t>
+      </w:r>
+      <w:proofErr w:type="gramStart"/>
+      <w:r>
+        <w:rPr>
+          <w:rFonts w:ascii="Courier New" w:hAnsi="Courier New" w:cs="Courier New"/>
+          <w:color w:val="000000" w:themeColor="text1"/>
+        </w:rPr>
+        <w:t>main(</w:t>
+      </w:r>
+      <w:proofErr w:type="gramEnd"/>
+      <w:r>
+        <w:rPr>
+          <w:rFonts w:ascii="Courier New" w:hAnsi="Courier New" w:cs="Courier New"/>
+          <w:color w:val="000000" w:themeColor="text1"/>
+        </w:rPr>
+        <w:t xml:space="preserve">String[] </w:t>
       </w:r>
       <w:proofErr w:type="spellStart"/>
       <w:r>
@@ -447,8 +520,17 @@
           <w:rFonts w:ascii="Courier New" w:hAnsi="Courier New" w:cs="Courier New"/>
           <w:color w:val="000000" w:themeColor="text1"/>
         </w:rPr>
-        <w:t>(1 + 2 – 3);</w:t>
-      </w:r>
+        <w:t>(1 + 2 – 3</w:t>
+      </w:r>
+      <w:proofErr w:type="gramStart"/>
+      <w:r>
+        <w:rPr>
+          <w:rFonts w:ascii="Courier New" w:hAnsi="Courier New" w:cs="Courier New"/>
+          <w:color w:val="000000" w:themeColor="text1"/>
+        </w:rPr>
+        <w:t>);</w:t>
+      </w:r>
+      <w:proofErr w:type="gramEnd"/>
     </w:p>
     <w:p>
       <w:pPr>
@@ -516,43 +598,57 @@
           <w:sz w:val="24"/>
           <w:szCs w:val="24"/>
         </w:rPr>
-        <w:t xml:space="preserve">Evaluate the expressions below.  Make sure to use the rules of precedence (PEMDAS), and the rules about converting mixed types. Remember that werewolf double types “infect” </w:t>
-      </w:r>
-      <w:proofErr w:type="spellStart"/>
+        <w:t xml:space="preserve">Evaluate the expressions below.  Make sure to use the rules of precedence (PEMDAS), and the rules about converting mixed types. Remember that double types </w:t>
+      </w:r>
       <w:r>
         <w:rPr>
           <w:color w:val="000000" w:themeColor="text1"/>
           <w:sz w:val="24"/>
           <w:szCs w:val="24"/>
         </w:rPr>
-        <w:t>int</w:t>
-      </w:r>
-      <w:proofErr w:type="spellEnd"/>
+        <w:t>promote</w:t>
+      </w:r>
       <w:r>
         <w:rPr>
           <w:color w:val="000000" w:themeColor="text1"/>
           <w:sz w:val="24"/>
           <w:szCs w:val="24"/>
         </w:rPr>
-        <w:t xml:space="preserve"> types, and zombie Strings “infect” double and </w:t>
-      </w:r>
-      <w:proofErr w:type="spellStart"/>
+        <w:t xml:space="preserve"> int types, </w:t>
+      </w:r>
+      <w:proofErr w:type="gramStart"/>
       <w:r>
         <w:rPr>
           <w:color w:val="000000" w:themeColor="text1"/>
           <w:sz w:val="24"/>
           <w:szCs w:val="24"/>
         </w:rPr>
-        <w:t>int</w:t>
-      </w:r>
-      <w:proofErr w:type="spellEnd"/>
+        <w:t>and  Strings</w:t>
+      </w:r>
+      <w:proofErr w:type="gramEnd"/>
       <w:r>
         <w:rPr>
           <w:color w:val="000000" w:themeColor="text1"/>
           <w:sz w:val="24"/>
           <w:szCs w:val="24"/>
         </w:rPr>
-        <w:t xml:space="preserve"> types.</w:t>
+        <w:t xml:space="preserve"> </w:t>
+      </w:r>
+      <w:r>
+        <w:rPr>
+          <w:color w:val="000000" w:themeColor="text1"/>
+          <w:sz w:val="24"/>
+          <w:szCs w:val="24"/>
+        </w:rPr>
+        <w:t>promote</w:t>
+      </w:r>
+      <w:r>
+        <w:rPr>
+          <w:color w:val="000000" w:themeColor="text1"/>
+          <w:sz w:val="24"/>
+          <w:szCs w:val="24"/>
+        </w:rPr>
+        <w:t xml:space="preserve"> double and int types.</w:t>
       </w:r>
     </w:p>
     <w:p>
@@ -1018,7 +1114,25 @@
         <w:rPr>
           <w:color w:val="000000" w:themeColor="text1"/>
         </w:rPr>
-        <w:t>"I like " + "zombies!"</w:t>
+        <w:t>"I like " + "</w:t>
+      </w:r>
+      <w:r>
+        <w:rPr>
+          <w:color w:val="000000" w:themeColor="text1"/>
+        </w:rPr>
+        <w:t>c</w:t>
+      </w:r>
+      <w:r>
+        <w:rPr>
+          <w:color w:val="000000" w:themeColor="text1"/>
+        </w:rPr>
+        <w:t>andy</w:t>
+      </w:r>
+      <w:r>
+        <w:rPr>
+          <w:color w:val="000000" w:themeColor="text1"/>
+        </w:rPr>
+        <w:t>!"</w:t>
       </w:r>
     </w:p>
     <w:p>
@@ -1051,7 +1165,19 @@
         <w:rPr>
           <w:color w:val="000000" w:themeColor="text1"/>
         </w:rPr>
-        <w:t>"I have eaten " + 5 + " brains today."</w:t>
+        <w:t xml:space="preserve">"I have eaten " + 5 + " </w:t>
+      </w:r>
+      <w:r>
+        <w:rPr>
+          <w:color w:val="000000" w:themeColor="text1"/>
+        </w:rPr>
+        <w:t>starbursts</w:t>
+      </w:r>
+      <w:r>
+        <w:rPr>
+          <w:color w:val="000000" w:themeColor="text1"/>
+        </w:rPr>
+        <w:t xml:space="preserve"> today."</w:t>
       </w:r>
       <w:r>
         <w:rPr>
@@ -1089,7 +1215,39 @@
         <w:rPr>
           <w:color w:val="000000" w:themeColor="text1"/>
         </w:rPr>
-        <w:t>"I have eaten " + 10.0 / 2 + " brains today."</w:t>
+        <w:t>"I have eaten " + 10.0 / 2 + "</w:t>
+      </w:r>
+      <w:r>
+        <w:rPr>
+          <w:color w:val="000000" w:themeColor="text1"/>
+        </w:rPr>
+        <w:t xml:space="preserve"> </w:t>
+      </w:r>
+      <w:proofErr w:type="gramStart"/>
+      <w:r>
+        <w:rPr>
+          <w:color w:val="000000" w:themeColor="text1"/>
+        </w:rPr>
+        <w:t>S</w:t>
+      </w:r>
+      <w:r>
+        <w:rPr>
+          <w:color w:val="000000" w:themeColor="text1"/>
+        </w:rPr>
+        <w:t>nickers</w:t>
+      </w:r>
+      <w:r>
+        <w:rPr>
+          <w:color w:val="000000" w:themeColor="text1"/>
+        </w:rPr>
+        <w:t xml:space="preserve">  today</w:t>
+      </w:r>
+      <w:proofErr w:type="gramEnd"/>
+      <w:r>
+        <w:rPr>
+          <w:color w:val="000000" w:themeColor="text1"/>
+        </w:rPr>
+        <w:t>."</w:t>
       </w:r>
       <w:r>
         <w:rPr>
@@ -1122,7 +1280,19 @@
         <w:rPr>
           <w:color w:val="000000" w:themeColor="text1"/>
         </w:rPr>
-        <w:t>"I have eaten " + 10 + 2 + " brains today."</w:t>
+        <w:t xml:space="preserve">"I have eaten " + 10 + 2 + " </w:t>
+      </w:r>
+      <w:r>
+        <w:rPr>
+          <w:color w:val="000000" w:themeColor="text1"/>
+        </w:rPr>
+        <w:t>Skittles</w:t>
+      </w:r>
+      <w:r>
+        <w:rPr>
+          <w:color w:val="000000" w:themeColor="text1"/>
+        </w:rPr>
+        <w:t xml:space="preserve"> today."</w:t>
       </w:r>
       <w:r>
         <w:rPr>
@@ -1556,100 +1726,416 @@
           <w:color w:val="000000" w:themeColor="text1"/>
           <w:sz w:val="24"/>
         </w:rPr>
-        <w:t xml:space="preserve">When evaluating the expressions below, remember that you can cure an infection (double -&gt; </w:t>
-      </w:r>
-      <w:proofErr w:type="spellStart"/>
-      <w:r>
+        <w:t>When evaluating the expressions below, remember that you can cure an infection (double -&gt; int) or cause infection (int -&gt; double) by asking Java to convert to the type you want.  This is called “casting” (like a Unicorn casts a magical spell to reverse the infection).</w:t>
+      </w:r>
+    </w:p>
+    <w:p>
+      <w:pPr>
+        <w:rPr>
+          <w:color w:val="000000" w:themeColor="text1"/>
+        </w:rPr>
+      </w:pPr>
+    </w:p>
+    <w:p>
+      <w:pPr>
         <w:rPr>
           <w:i/>
           <w:color w:val="000000" w:themeColor="text1"/>
+        </w:rPr>
+      </w:pPr>
+      <w:r>
+        <w:rPr>
+          <w:i/>
+          <w:color w:val="000000" w:themeColor="text1"/>
+        </w:rPr>
+        <w:t>Examples:</w:t>
+      </w:r>
+      <w:r>
+        <w:rPr>
+          <w:i/>
+          <w:color w:val="000000" w:themeColor="text1"/>
+        </w:rPr>
+        <w:tab/>
+        <w:t>(int) 1.98</w:t>
+      </w:r>
+      <w:r>
+        <w:rPr>
+          <w:i/>
+          <w:color w:val="000000" w:themeColor="text1"/>
+        </w:rPr>
+        <w:tab/>
+      </w:r>
+      <w:r>
+        <w:rPr>
+          <w:i/>
+          <w:color w:val="000000" w:themeColor="text1"/>
+        </w:rPr>
+        <w:tab/>
+        <w:t>evaluates to</w:t>
+      </w:r>
+      <w:r>
+        <w:rPr>
+          <w:i/>
+          <w:color w:val="000000" w:themeColor="text1"/>
+        </w:rPr>
+        <w:tab/>
+      </w:r>
+      <w:r>
+        <w:rPr>
+          <w:i/>
+          <w:color w:val="000000" w:themeColor="text1"/>
+        </w:rPr>
+        <w:tab/>
+        <w:t>1</w:t>
+      </w:r>
+    </w:p>
+    <w:p>
+      <w:pPr>
+        <w:ind w:left="720" w:firstLine="720"/>
+        <w:rPr>
+          <w:color w:val="000000" w:themeColor="text1"/>
+        </w:rPr>
+      </w:pPr>
+      <w:r>
+        <w:rPr>
+          <w:i/>
+          <w:color w:val="000000" w:themeColor="text1"/>
+        </w:rPr>
+        <w:t>(double) 3 / 4</w:t>
+      </w:r>
+      <w:r>
+        <w:rPr>
+          <w:i/>
+          <w:color w:val="000000" w:themeColor="text1"/>
+        </w:rPr>
+        <w:tab/>
+        <w:t>evaluates to</w:t>
+      </w:r>
+      <w:r>
+        <w:rPr>
+          <w:i/>
+          <w:color w:val="000000" w:themeColor="text1"/>
+        </w:rPr>
+        <w:tab/>
+      </w:r>
+      <w:r>
+        <w:rPr>
+          <w:i/>
+          <w:color w:val="000000" w:themeColor="text1"/>
+        </w:rPr>
+        <w:tab/>
+        <w:t>0.75</w:t>
+      </w:r>
+      <w:r>
+        <w:rPr>
+          <w:i/>
+          <w:color w:val="000000" w:themeColor="text1"/>
+        </w:rPr>
+        <w:br/>
+      </w:r>
+      <w:r>
+        <w:rPr>
+          <w:color w:val="000000" w:themeColor="text1"/>
+        </w:rPr>
+        <w:br/>
+      </w:r>
+    </w:p>
+    <w:p>
+      <w:pPr>
+        <w:ind w:firstLine="720"/>
+        <w:rPr>
+          <w:color w:val="000000" w:themeColor="text1"/>
+        </w:rPr>
+      </w:pPr>
+      <w:r>
+        <w:rPr>
+          <w:color w:val="000000" w:themeColor="text1"/>
+        </w:rPr>
+        <w:t>(int) (1.8 * 2.0)</w:t>
+      </w:r>
+      <w:r>
+        <w:rPr>
+          <w:color w:val="000000" w:themeColor="text1"/>
+        </w:rPr>
+        <w:br/>
+      </w:r>
+      <w:r>
+        <w:rPr>
+          <w:color w:val="000000" w:themeColor="text1"/>
+        </w:rPr>
+        <w:br/>
+      </w:r>
+    </w:p>
+    <w:p>
+      <w:pPr>
+        <w:ind w:firstLine="720"/>
+        <w:rPr>
+          <w:color w:val="000000" w:themeColor="text1"/>
+        </w:rPr>
+      </w:pPr>
+      <w:r>
+        <w:rPr>
+          <w:color w:val="000000" w:themeColor="text1"/>
+        </w:rPr>
+        <w:t>(int) 1.8 * 2.0</w:t>
+      </w:r>
+    </w:p>
+    <w:p>
+      <w:pPr>
+        <w:rPr>
+          <w:color w:val="000000" w:themeColor="text1"/>
+        </w:rPr>
+      </w:pPr>
+      <w:r>
+        <w:rPr>
+          <w:color w:val="000000" w:themeColor="text1"/>
+        </w:rPr>
+        <w:br/>
+      </w:r>
+    </w:p>
+    <w:p>
+      <w:pPr>
+        <w:ind w:firstLine="720"/>
+        <w:rPr>
+          <w:color w:val="000000" w:themeColor="text1"/>
+        </w:rPr>
+      </w:pPr>
+      <w:r>
+        <w:rPr>
+          <w:color w:val="000000" w:themeColor="text1"/>
+        </w:rPr>
+        <w:t>(double) 3 / 4</w:t>
+      </w:r>
+    </w:p>
+    <w:p>
+      <w:pPr>
+        <w:rPr>
+          <w:color w:val="000000" w:themeColor="text1"/>
+        </w:rPr>
+      </w:pPr>
+      <w:r>
+        <w:rPr>
+          <w:color w:val="000000" w:themeColor="text1"/>
+        </w:rPr>
+        <w:br/>
+      </w:r>
+    </w:p>
+    <w:p>
+      <w:pPr>
+        <w:ind w:firstLine="720"/>
+        <w:rPr>
+          <w:color w:val="000000" w:themeColor="text1"/>
+        </w:rPr>
+      </w:pPr>
+      <w:r>
+        <w:rPr>
+          <w:color w:val="000000" w:themeColor="text1"/>
+        </w:rPr>
+        <w:t>3 / (double) 4</w:t>
+      </w:r>
+    </w:p>
+    <w:p>
+      <w:pPr>
+        <w:rPr>
+          <w:color w:val="000000" w:themeColor="text1"/>
+        </w:rPr>
+      </w:pPr>
+      <w:r>
+        <w:rPr>
+          <w:color w:val="000000" w:themeColor="text1"/>
+        </w:rPr>
+        <w:br/>
+      </w:r>
+    </w:p>
+    <w:p>
+      <w:pPr>
+        <w:ind w:firstLine="720"/>
+        <w:rPr>
+          <w:color w:val="000000" w:themeColor="text1"/>
+        </w:rPr>
+      </w:pPr>
+      <w:r>
+        <w:rPr>
+          <w:color w:val="000000" w:themeColor="text1"/>
+        </w:rPr>
+        <w:t>(1 + 1 + 1 + 1 + (double)1 + 1 + 1) / 8</w:t>
+      </w:r>
+    </w:p>
+    <w:p>
+      <w:pPr>
+        <w:rPr>
+          <w:color w:val="000000" w:themeColor="text1"/>
+        </w:rPr>
+      </w:pPr>
+    </w:p>
+    <w:p>
+      <w:pPr>
+        <w:rPr>
+          <w:color w:val="000000" w:themeColor="text1"/>
+        </w:rPr>
+      </w:pPr>
+    </w:p>
+    <w:p>
+      <w:pPr>
+        <w:ind w:firstLine="720"/>
+        <w:rPr>
+          <w:color w:val="000000" w:themeColor="text1"/>
+        </w:rPr>
+      </w:pPr>
+      <w:r>
+        <w:rPr>
+          <w:color w:val="000000" w:themeColor="text1"/>
+        </w:rPr>
+        <w:lastRenderedPageBreak/>
+        <w:t>(int) (1 + 1 + 1 + 1 + 1.0 + 1 + 1) / 8</w:t>
+      </w:r>
+    </w:p>
+    <w:p>
+      <w:pPr>
+        <w:rPr>
+          <w:color w:val="000000" w:themeColor="text1"/>
+        </w:rPr>
+      </w:pPr>
+    </w:p>
+    <w:p>
+      <w:pPr>
+        <w:rPr>
+          <w:color w:val="000000" w:themeColor="text1"/>
+        </w:rPr>
+      </w:pPr>
+    </w:p>
+    <w:p>
+      <w:pPr>
+        <w:ind w:firstLine="720"/>
+        <w:rPr>
+          <w:color w:val="000000" w:themeColor="text1"/>
+        </w:rPr>
+      </w:pPr>
+      <w:r>
+        <w:rPr>
+          <w:color w:val="000000" w:themeColor="text1"/>
+        </w:rPr>
+        <w:t>"I give this worksheet " + (int) 5.1 + " out of five stars."</w:t>
+      </w:r>
+    </w:p>
+    <w:p>
+      <w:pPr>
+        <w:rPr>
+          <w:color w:val="000000" w:themeColor="text1"/>
+        </w:rPr>
+      </w:pPr>
+      <w:r>
+        <w:rPr>
+          <w:color w:val="000000" w:themeColor="text1"/>
+        </w:rPr>
+        <w:br/>
+      </w:r>
+    </w:p>
+    <w:p>
+      <w:pPr>
+        <w:ind w:firstLine="720"/>
+        <w:rPr>
+          <w:color w:val="000000" w:themeColor="text1"/>
+        </w:rPr>
+      </w:pPr>
+      <w:r>
+        <w:rPr>
+          <w:color w:val="000000" w:themeColor="text1"/>
+        </w:rPr>
+        <w:t>"integer 3 / 4 is " + (3 / 4) + " but double 3 / 4 is " + (double)3 / 4</w:t>
+      </w:r>
+    </w:p>
+    <w:p>
+      <w:pPr>
+        <w:rPr>
+          <w:color w:val="000000" w:themeColor="text1"/>
+        </w:rPr>
+      </w:pPr>
+    </w:p>
+    <w:p>
+      <w:pPr>
+        <w:rPr>
+          <w:color w:val="000000" w:themeColor="text1"/>
+        </w:rPr>
+      </w:pPr>
+    </w:p>
+    <w:p>
+      <w:pPr>
+        <w:rPr>
+          <w:color w:val="000000" w:themeColor="text1"/>
+        </w:rPr>
+      </w:pPr>
+    </w:p>
+    <w:p>
+      <w:pPr>
+        <w:pStyle w:val="Heading8"/>
+        <w:rPr>
+          <w:color w:val="000000" w:themeColor="text1"/>
+        </w:rPr>
+      </w:pPr>
+      <w:r>
+        <w:rPr>
+          <w:color w:val="000000" w:themeColor="text1"/>
+        </w:rPr>
+        <w:t>Exercise 5</w:t>
+      </w:r>
+    </w:p>
+    <w:p>
+      <w:pPr>
+        <w:rPr>
+          <w:i/>
+          <w:color w:val="000000" w:themeColor="text1"/>
           <w:sz w:val="24"/>
         </w:rPr>
-        <w:t>int</w:t>
-      </w:r>
-      <w:proofErr w:type="spellEnd"/>
+      </w:pPr>
       <w:r>
         <w:rPr>
           <w:i/>
           <w:color w:val="000000" w:themeColor="text1"/>
           <w:sz w:val="24"/>
         </w:rPr>
-        <w:t>) or cause infection (</w:t>
-      </w:r>
-      <w:proofErr w:type="spellStart"/>
-      <w:r>
-        <w:rPr>
-          <w:i/>
-          <w:color w:val="000000" w:themeColor="text1"/>
-          <w:sz w:val="24"/>
-        </w:rPr>
-        <w:t>int</w:t>
-      </w:r>
-      <w:proofErr w:type="spellEnd"/>
-      <w:r>
-        <w:rPr>
-          <w:i/>
-          <w:color w:val="000000" w:themeColor="text1"/>
-          <w:sz w:val="24"/>
-        </w:rPr>
-        <w:t xml:space="preserve"> -&gt; double) by asking Java to convert to the type you want.  This is called “casting” (like a Unicorn casts a magical spell to reverse the infection).</w:t>
-      </w:r>
-    </w:p>
-    <w:p>
-      <w:pPr>
-        <w:rPr>
-          <w:color w:val="000000" w:themeColor="text1"/>
-        </w:rPr>
-      </w:pPr>
-    </w:p>
-    <w:p>
-      <w:pPr>
-        <w:rPr>
-          <w:i/>
-          <w:color w:val="000000" w:themeColor="text1"/>
-        </w:rPr>
-      </w:pPr>
-      <w:r>
-        <w:rPr>
-          <w:i/>
-          <w:color w:val="000000" w:themeColor="text1"/>
-        </w:rPr>
-        <w:t>Examples:</w:t>
-      </w:r>
-      <w:r>
-        <w:rPr>
-          <w:i/>
-          <w:color w:val="000000" w:themeColor="text1"/>
-        </w:rPr>
-        <w:tab/>
-        <w:t>(</w:t>
-      </w:r>
-      <w:proofErr w:type="spellStart"/>
-      <w:r>
-        <w:rPr>
-          <w:i/>
-          <w:color w:val="000000" w:themeColor="text1"/>
-        </w:rPr>
-        <w:t>int</w:t>
-      </w:r>
-      <w:proofErr w:type="spellEnd"/>
-      <w:r>
-        <w:rPr>
-          <w:i/>
-          <w:color w:val="000000" w:themeColor="text1"/>
-        </w:rPr>
-        <w:t>) 1.98</w:t>
-      </w:r>
-      <w:r>
-        <w:rPr>
-          <w:i/>
-          <w:color w:val="000000" w:themeColor="text1"/>
-        </w:rPr>
-        <w:tab/>
-      </w:r>
-      <w:r>
-        <w:rPr>
-          <w:i/>
+        <w:t>Add a cast in the blanks ______ to the following expressions to produce the desired result.</w:t>
+      </w:r>
+    </w:p>
+    <w:p>
+      <w:pPr>
+        <w:rPr>
+          <w:color w:val="000000" w:themeColor="text1"/>
+        </w:rPr>
+      </w:pPr>
+    </w:p>
+    <w:p>
+      <w:pPr>
+        <w:rPr>
+          <w:color w:val="000000" w:themeColor="text1"/>
+        </w:rPr>
+      </w:pPr>
+      <w:r>
+        <w:rPr>
+          <w:color w:val="000000" w:themeColor="text1"/>
+        </w:rPr>
+        <w:t>(_________) 3 / 4</w:t>
+      </w:r>
+      <w:r>
+        <w:rPr>
+          <w:color w:val="000000" w:themeColor="text1"/>
+        </w:rPr>
+        <w:tab/>
+      </w:r>
+      <w:r>
+        <w:rPr>
+          <w:color w:val="000000" w:themeColor="text1"/>
+        </w:rPr>
+        <w:tab/>
+      </w:r>
+      <w:r>
+        <w:rPr>
+          <w:color w:val="000000" w:themeColor="text1"/>
+        </w:rPr>
+        <w:tab/>
+      </w:r>
+      <w:r>
+        <w:rPr>
           <w:color w:val="000000" w:themeColor="text1"/>
         </w:rPr>
         <w:tab/>
@@ -1657,237 +2143,330 @@
       </w:r>
       <w:r>
         <w:rPr>
-          <w:i/>
-          <w:color w:val="000000" w:themeColor="text1"/>
-        </w:rPr>
-        <w:tab/>
-      </w:r>
-      <w:r>
-        <w:rPr>
-          <w:i/>
-          <w:color w:val="000000" w:themeColor="text1"/>
-        </w:rPr>
-        <w:tab/>
-        <w:t>1</w:t>
-      </w:r>
-    </w:p>
-    <w:p>
-      <w:pPr>
-        <w:ind w:left="720" w:firstLine="720"/>
-        <w:rPr>
-          <w:color w:val="000000" w:themeColor="text1"/>
-        </w:rPr>
-      </w:pPr>
-      <w:r>
-        <w:rPr>
-          <w:i/>
-          <w:color w:val="000000" w:themeColor="text1"/>
-        </w:rPr>
-        <w:t>(double) 3 / 4</w:t>
-      </w:r>
-      <w:r>
-        <w:rPr>
-          <w:i/>
-          <w:color w:val="000000" w:themeColor="text1"/>
-        </w:rPr>
-        <w:tab/>
-        <w:t>evaluates to</w:t>
-      </w:r>
-      <w:r>
-        <w:rPr>
-          <w:i/>
-          <w:color w:val="000000" w:themeColor="text1"/>
-        </w:rPr>
-        <w:tab/>
-      </w:r>
-      <w:r>
-        <w:rPr>
-          <w:i/>
+          <w:color w:val="000000" w:themeColor="text1"/>
+        </w:rPr>
+        <w:tab/>
+        <w:t>:</w:t>
+      </w:r>
+      <w:r>
+        <w:rPr>
           <w:color w:val="000000" w:themeColor="text1"/>
         </w:rPr>
         <w:tab/>
         <w:t>0.75</w:t>
       </w:r>
-      <w:r>
-        <w:rPr>
-          <w:i/>
-          <w:color w:val="000000" w:themeColor="text1"/>
-        </w:rPr>
-        <w:br/>
-      </w:r>
-      <w:r>
-        <w:rPr>
-          <w:color w:val="000000" w:themeColor="text1"/>
-        </w:rPr>
-        <w:br/>
-      </w:r>
-    </w:p>
-    <w:p>
-      <w:pPr>
-        <w:ind w:firstLine="720"/>
-        <w:rPr>
-          <w:color w:val="000000" w:themeColor="text1"/>
-        </w:rPr>
-      </w:pPr>
-      <w:r>
-        <w:rPr>
-          <w:color w:val="000000" w:themeColor="text1"/>
-        </w:rPr>
-        <w:t>(</w:t>
-      </w:r>
-      <w:proofErr w:type="spellStart"/>
-      <w:r>
-        <w:rPr>
-          <w:color w:val="000000" w:themeColor="text1"/>
-        </w:rPr>
-        <w:t>int</w:t>
-      </w:r>
-      <w:proofErr w:type="spellEnd"/>
-      <w:r>
-        <w:rPr>
-          <w:color w:val="000000" w:themeColor="text1"/>
-        </w:rPr>
-        <w:t>) (1.8 * 2.0)</w:t>
-      </w:r>
-      <w:r>
-        <w:rPr>
-          <w:color w:val="000000" w:themeColor="text1"/>
-        </w:rPr>
-        <w:br/>
-      </w:r>
-      <w:r>
-        <w:rPr>
-          <w:color w:val="000000" w:themeColor="text1"/>
-        </w:rPr>
-        <w:br/>
-      </w:r>
-    </w:p>
-    <w:p>
-      <w:pPr>
-        <w:ind w:firstLine="720"/>
-        <w:rPr>
-          <w:color w:val="000000" w:themeColor="text1"/>
-        </w:rPr>
-      </w:pPr>
-      <w:r>
-        <w:rPr>
-          <w:color w:val="000000" w:themeColor="text1"/>
-        </w:rPr>
-        <w:t>(</w:t>
-      </w:r>
-      <w:proofErr w:type="spellStart"/>
-      <w:r>
-        <w:rPr>
-          <w:color w:val="000000" w:themeColor="text1"/>
-        </w:rPr>
-        <w:t>int</w:t>
-      </w:r>
-      <w:proofErr w:type="spellEnd"/>
-      <w:r>
-        <w:rPr>
-          <w:color w:val="000000" w:themeColor="text1"/>
-        </w:rPr>
-        <w:t>) 1.8 * 2.0</w:t>
-      </w:r>
-    </w:p>
-    <w:p>
-      <w:pPr>
-        <w:rPr>
-          <w:color w:val="000000" w:themeColor="text1"/>
-        </w:rPr>
-      </w:pPr>
-      <w:r>
-        <w:rPr>
-          <w:color w:val="000000" w:themeColor="text1"/>
-        </w:rPr>
-        <w:br/>
-      </w:r>
-    </w:p>
-    <w:p>
-      <w:pPr>
-        <w:ind w:firstLine="720"/>
-        <w:rPr>
-          <w:color w:val="000000" w:themeColor="text1"/>
-        </w:rPr>
-      </w:pPr>
-      <w:r>
-        <w:rPr>
-          <w:color w:val="000000" w:themeColor="text1"/>
-        </w:rPr>
-        <w:t>(double) 3 / 4</w:t>
-      </w:r>
-    </w:p>
-    <w:p>
-      <w:pPr>
-        <w:rPr>
-          <w:color w:val="000000" w:themeColor="text1"/>
-        </w:rPr>
-      </w:pPr>
-      <w:r>
-        <w:rPr>
-          <w:color w:val="000000" w:themeColor="text1"/>
-        </w:rPr>
-        <w:br/>
-      </w:r>
-    </w:p>
-    <w:p>
-      <w:pPr>
-        <w:ind w:firstLine="720"/>
-        <w:rPr>
-          <w:color w:val="000000" w:themeColor="text1"/>
-        </w:rPr>
-      </w:pPr>
-      <w:r>
-        <w:rPr>
-          <w:color w:val="000000" w:themeColor="text1"/>
-        </w:rPr>
-        <w:t>3 / (double) 4</w:t>
-      </w:r>
-    </w:p>
-    <w:p>
-      <w:pPr>
-        <w:rPr>
-          <w:color w:val="000000" w:themeColor="text1"/>
-        </w:rPr>
-      </w:pPr>
-      <w:r>
-        <w:rPr>
-          <w:color w:val="000000" w:themeColor="text1"/>
-        </w:rPr>
-        <w:br/>
-      </w:r>
-    </w:p>
-    <w:p>
-      <w:pPr>
-        <w:ind w:firstLine="720"/>
-        <w:rPr>
-          <w:color w:val="000000" w:themeColor="text1"/>
-        </w:rPr>
-      </w:pPr>
-      <w:r>
-        <w:rPr>
-          <w:color w:val="000000" w:themeColor="text1"/>
-        </w:rPr>
-        <w:t>(1 + 1 + 1 + 1 + (double)1 + 1 + 1) / 8</w:t>
-      </w:r>
-    </w:p>
-    <w:p>
-      <w:pPr>
-        <w:rPr>
-          <w:color w:val="000000" w:themeColor="text1"/>
-        </w:rPr>
-      </w:pPr>
-    </w:p>
-    <w:p>
-      <w:pPr>
-        <w:rPr>
-          <w:color w:val="000000" w:themeColor="text1"/>
-        </w:rPr>
-      </w:pPr>
-    </w:p>
-    <w:p>
-      <w:pPr>
-        <w:ind w:firstLine="720"/>
+    </w:p>
+    <w:p>
+      <w:pPr>
+        <w:rPr>
+          <w:color w:val="000000" w:themeColor="text1"/>
+        </w:rPr>
+      </w:pPr>
+      <w:r>
+        <w:rPr>
+          <w:color w:val="000000" w:themeColor="text1"/>
+        </w:rPr>
+        <w:br/>
+      </w:r>
+    </w:p>
+    <w:p>
+      <w:pPr>
+        <w:rPr>
+          <w:color w:val="000000" w:themeColor="text1"/>
+        </w:rPr>
+      </w:pPr>
+    </w:p>
+    <w:p>
+      <w:pPr>
+        <w:rPr>
+          <w:color w:val="000000" w:themeColor="text1"/>
+        </w:rPr>
+      </w:pPr>
+      <w:r>
+        <w:rPr>
+          <w:color w:val="000000" w:themeColor="text1"/>
+        </w:rPr>
+        <w:t>"I got a " + (_________) 100.99 + " on my test!"</w:t>
+      </w:r>
+      <w:r>
+        <w:rPr>
+          <w:color w:val="000000" w:themeColor="text1"/>
+        </w:rPr>
+        <w:br/>
+      </w:r>
+      <w:r>
+        <w:rPr>
+          <w:color w:val="000000" w:themeColor="text1"/>
+        </w:rPr>
+        <w:br/>
+      </w:r>
+      <w:r>
+        <w:rPr>
+          <w:color w:val="000000" w:themeColor="text1"/>
+        </w:rPr>
+        <w:tab/>
+      </w:r>
+      <w:r>
+        <w:rPr>
+          <w:color w:val="000000" w:themeColor="text1"/>
+        </w:rPr>
+        <w:tab/>
+      </w:r>
+      <w:r>
+        <w:rPr>
+          <w:color w:val="000000" w:themeColor="text1"/>
+        </w:rPr>
+        <w:tab/>
+      </w:r>
+      <w:r>
+        <w:rPr>
+          <w:color w:val="000000" w:themeColor="text1"/>
+        </w:rPr>
+        <w:tab/>
+      </w:r>
+      <w:r>
+        <w:rPr>
+          <w:color w:val="000000" w:themeColor="text1"/>
+        </w:rPr>
+        <w:tab/>
+      </w:r>
+      <w:r>
+        <w:rPr>
+          <w:color w:val="000000" w:themeColor="text1"/>
+        </w:rPr>
+        <w:tab/>
+        <w:t>evaluates to :</w:t>
+      </w:r>
+      <w:r>
+        <w:rPr>
+          <w:color w:val="000000" w:themeColor="text1"/>
+        </w:rPr>
+        <w:tab/>
+        <w:t>"I got a 100 on my test!"</w:t>
+      </w:r>
+    </w:p>
+    <w:p>
+      <w:pPr>
+        <w:rPr>
+          <w:color w:val="000000" w:themeColor="text1"/>
+        </w:rPr>
+      </w:pPr>
+    </w:p>
+    <w:p>
+      <w:pPr>
+        <w:rPr>
+          <w:color w:val="000000" w:themeColor="text1"/>
+        </w:rPr>
+      </w:pPr>
+    </w:p>
+    <w:p>
+      <w:pPr>
+        <w:rPr>
+          <w:color w:val="000000" w:themeColor="text1"/>
+        </w:rPr>
+      </w:pPr>
+    </w:p>
+    <w:p>
+      <w:pPr>
+        <w:rPr>
+          <w:color w:val="000000" w:themeColor="text1"/>
+        </w:rPr>
+      </w:pPr>
+      <w:r>
+        <w:rPr>
+          <w:color w:val="000000" w:themeColor="text1"/>
+        </w:rPr>
+        <w:t xml:space="preserve">(________) 1 </w:t>
+      </w:r>
+      <w:proofErr w:type="gramStart"/>
+      <w:r>
+        <w:rPr>
+          <w:color w:val="000000" w:themeColor="text1"/>
+        </w:rPr>
+        <w:t>/  (</w:t>
+      </w:r>
+      <w:proofErr w:type="gramEnd"/>
+      <w:r>
+        <w:rPr>
+          <w:color w:val="000000" w:themeColor="text1"/>
+        </w:rPr>
+        <w:t xml:space="preserve">________) 2.1 </w:t>
+      </w:r>
+    </w:p>
+    <w:p>
+      <w:pPr>
+        <w:rPr>
+          <w:color w:val="000000" w:themeColor="text1"/>
+        </w:rPr>
+      </w:pPr>
+    </w:p>
+    <w:p>
+      <w:pPr>
+        <w:rPr>
+          <w:color w:val="000000" w:themeColor="text1"/>
+        </w:rPr>
+      </w:pPr>
+      <w:r>
+        <w:rPr>
+          <w:color w:val="000000" w:themeColor="text1"/>
+        </w:rPr>
+        <w:tab/>
+      </w:r>
+      <w:r>
+        <w:rPr>
+          <w:color w:val="000000" w:themeColor="text1"/>
+        </w:rPr>
+        <w:tab/>
+      </w:r>
+      <w:r>
+        <w:rPr>
+          <w:color w:val="000000" w:themeColor="text1"/>
+        </w:rPr>
+        <w:tab/>
+      </w:r>
+      <w:r>
+        <w:rPr>
+          <w:color w:val="000000" w:themeColor="text1"/>
+        </w:rPr>
+        <w:tab/>
+      </w:r>
+      <w:r>
+        <w:rPr>
+          <w:color w:val="000000" w:themeColor="text1"/>
+        </w:rPr>
+        <w:tab/>
+      </w:r>
+      <w:r>
+        <w:rPr>
+          <w:color w:val="000000" w:themeColor="text1"/>
+        </w:rPr>
+        <w:tab/>
+        <w:t xml:space="preserve">evaluates </w:t>
+      </w:r>
+      <w:proofErr w:type="gramStart"/>
+      <w:r>
+        <w:rPr>
+          <w:color w:val="000000" w:themeColor="text1"/>
+        </w:rPr>
+        <w:t>to :</w:t>
+      </w:r>
+      <w:proofErr w:type="gramEnd"/>
+      <w:r>
+        <w:rPr>
+          <w:color w:val="000000" w:themeColor="text1"/>
+        </w:rPr>
+        <w:tab/>
+        <w:t>0.5</w:t>
+      </w:r>
+    </w:p>
+    <w:p>
+      <w:pPr>
+        <w:rPr>
+          <w:color w:val="000000" w:themeColor="text1"/>
+        </w:rPr>
+      </w:pPr>
+    </w:p>
+    <w:p>
+      <w:pPr>
+        <w:rPr>
+          <w:color w:val="000000" w:themeColor="text1"/>
+        </w:rPr>
+      </w:pPr>
+      <w:r>
+        <w:rPr>
+          <w:color w:val="000000" w:themeColor="text1"/>
+        </w:rPr>
+        <w:br/>
+      </w:r>
+    </w:p>
+    <w:p>
+      <w:pPr>
+        <w:rPr>
+          <w:color w:val="000000" w:themeColor="text1"/>
+        </w:rPr>
+      </w:pPr>
+      <w:r>
+        <w:rPr>
+          <w:color w:val="000000" w:themeColor="text1"/>
+        </w:rPr>
+        <w:br/>
+        <w:t>(________) 1.5 + (_________) 3.4 / (_________) 4.1</w:t>
+      </w:r>
+    </w:p>
+    <w:p>
+      <w:pPr>
+        <w:rPr>
+          <w:color w:val="000000" w:themeColor="text1"/>
+        </w:rPr>
+      </w:pPr>
+      <w:r>
+        <w:rPr>
+          <w:color w:val="000000" w:themeColor="text1"/>
+        </w:rPr>
+        <w:tab/>
+      </w:r>
+    </w:p>
+    <w:p>
+      <w:pPr>
+        <w:rPr>
+          <w:color w:val="000000" w:themeColor="text1"/>
+        </w:rPr>
+      </w:pPr>
+      <w:r>
+        <w:rPr>
+          <w:color w:val="000000" w:themeColor="text1"/>
+        </w:rPr>
+        <w:tab/>
+      </w:r>
+      <w:r>
+        <w:rPr>
+          <w:color w:val="000000" w:themeColor="text1"/>
+        </w:rPr>
+        <w:tab/>
+      </w:r>
+      <w:r>
+        <w:rPr>
+          <w:color w:val="000000" w:themeColor="text1"/>
+        </w:rPr>
+        <w:tab/>
+      </w:r>
+      <w:r>
+        <w:rPr>
+          <w:color w:val="000000" w:themeColor="text1"/>
+        </w:rPr>
+        <w:tab/>
+      </w:r>
+      <w:r>
+        <w:rPr>
+          <w:color w:val="000000" w:themeColor="text1"/>
+        </w:rPr>
+        <w:tab/>
+      </w:r>
+      <w:r>
+        <w:rPr>
+          <w:color w:val="000000" w:themeColor="text1"/>
+        </w:rPr>
+        <w:tab/>
+        <w:t xml:space="preserve">evaluates </w:t>
+      </w:r>
+      <w:proofErr w:type="gramStart"/>
+      <w:r>
+        <w:rPr>
+          <w:color w:val="000000" w:themeColor="text1"/>
+        </w:rPr>
+        <w:t>to :</w:t>
+      </w:r>
+      <w:proofErr w:type="gramEnd"/>
+      <w:r>
+        <w:rPr>
+          <w:color w:val="000000" w:themeColor="text1"/>
+        </w:rPr>
+        <w:tab/>
+        <w:t>1.5</w:t>
+      </w:r>
+    </w:p>
+    <w:p>
+      <w:pPr>
         <w:rPr>
           <w:color w:val="000000" w:themeColor="text1"/>
         </w:rPr>
@@ -1897,234 +2476,28 @@
           <w:color w:val="000000" w:themeColor="text1"/>
         </w:rPr>
         <w:lastRenderedPageBreak/>
-        <w:t>(</w:t>
-      </w:r>
-      <w:proofErr w:type="spellStart"/>
-      <w:r>
-        <w:rPr>
-          <w:color w:val="000000" w:themeColor="text1"/>
-        </w:rPr>
-        <w:t>int</w:t>
-      </w:r>
-      <w:proofErr w:type="spellEnd"/>
-      <w:r>
-        <w:rPr>
-          <w:color w:val="000000" w:themeColor="text1"/>
-        </w:rPr>
-        <w:t>) (1 + 1 + 1 + 1 + 1.0 + 1 + 1) / 8</w:t>
-      </w:r>
-    </w:p>
-    <w:p>
-      <w:pPr>
-        <w:rPr>
-          <w:color w:val="000000" w:themeColor="text1"/>
-        </w:rPr>
-      </w:pPr>
-    </w:p>
-    <w:p>
-      <w:pPr>
-        <w:rPr>
-          <w:color w:val="000000" w:themeColor="text1"/>
-        </w:rPr>
-      </w:pPr>
-    </w:p>
-    <w:p>
-      <w:pPr>
-        <w:ind w:firstLine="720"/>
-        <w:rPr>
-          <w:color w:val="000000" w:themeColor="text1"/>
-        </w:rPr>
-      </w:pPr>
-      <w:r>
-        <w:rPr>
-          <w:color w:val="000000" w:themeColor="text1"/>
-        </w:rPr>
-        <w:t>"I give this worksheet " + (</w:t>
-      </w:r>
-      <w:proofErr w:type="spellStart"/>
-      <w:r>
-        <w:rPr>
-          <w:color w:val="000000" w:themeColor="text1"/>
-        </w:rPr>
-        <w:t>int</w:t>
-      </w:r>
-      <w:proofErr w:type="spellEnd"/>
-      <w:r>
-        <w:rPr>
-          <w:color w:val="000000" w:themeColor="text1"/>
-        </w:rPr>
-        <w:t>) 5.1 + " out of five stars."</w:t>
-      </w:r>
-    </w:p>
-    <w:p>
-      <w:pPr>
-        <w:rPr>
-          <w:color w:val="000000" w:themeColor="text1"/>
-        </w:rPr>
-      </w:pPr>
-      <w:r>
-        <w:rPr>
-          <w:color w:val="000000" w:themeColor="text1"/>
-        </w:rPr>
-        <w:br/>
-      </w:r>
-    </w:p>
-    <w:p>
-      <w:pPr>
-        <w:ind w:firstLine="720"/>
-        <w:rPr>
-          <w:color w:val="000000" w:themeColor="text1"/>
-        </w:rPr>
-      </w:pPr>
-      <w:r>
-        <w:rPr>
-          <w:color w:val="000000" w:themeColor="text1"/>
-        </w:rPr>
-        <w:t>"integer 3 / 4 is " + (3 / 4) + " but double 3 / 4 is " + (double)3 / 4</w:t>
-      </w:r>
-    </w:p>
-    <w:p>
-      <w:pPr>
-        <w:rPr>
-          <w:color w:val="000000" w:themeColor="text1"/>
-        </w:rPr>
-      </w:pPr>
-    </w:p>
-    <w:p>
-      <w:pPr>
-        <w:rPr>
-          <w:color w:val="000000" w:themeColor="text1"/>
-        </w:rPr>
-      </w:pPr>
-    </w:p>
-    <w:p>
-      <w:pPr>
-        <w:rPr>
-          <w:color w:val="000000" w:themeColor="text1"/>
-        </w:rPr>
-      </w:pPr>
-    </w:p>
-    <w:p>
-      <w:pPr>
-        <w:pStyle w:val="Heading8"/>
-        <w:rPr>
-          <w:color w:val="000000" w:themeColor="text1"/>
-        </w:rPr>
-      </w:pPr>
-      <w:r>
-        <w:rPr>
-          <w:color w:val="000000" w:themeColor="text1"/>
-        </w:rPr>
-        <w:t>Exercise 5</w:t>
-      </w:r>
-    </w:p>
-    <w:p>
-      <w:pPr>
-        <w:rPr>
-          <w:i/>
-          <w:color w:val="000000" w:themeColor="text1"/>
-          <w:sz w:val="24"/>
-        </w:rPr>
-      </w:pPr>
-      <w:r>
-        <w:rPr>
-          <w:i/>
-          <w:color w:val="000000" w:themeColor="text1"/>
-          <w:sz w:val="24"/>
-        </w:rPr>
-        <w:t>Add a cast in the blanks ______ to the following expressions to produce the desired result.</w:t>
-      </w:r>
-    </w:p>
-    <w:p>
-      <w:pPr>
-        <w:rPr>
-          <w:color w:val="000000" w:themeColor="text1"/>
-        </w:rPr>
-      </w:pPr>
-    </w:p>
-    <w:p>
-      <w:pPr>
-        <w:rPr>
-          <w:color w:val="000000" w:themeColor="text1"/>
-        </w:rPr>
-      </w:pPr>
-      <w:r>
-        <w:rPr>
-          <w:color w:val="000000" w:themeColor="text1"/>
-        </w:rPr>
-        <w:t>(_________) 3 / 4</w:t>
-      </w:r>
-      <w:r>
-        <w:rPr>
-          <w:color w:val="000000" w:themeColor="text1"/>
-        </w:rPr>
-        <w:tab/>
-      </w:r>
-      <w:r>
-        <w:rPr>
-          <w:color w:val="000000" w:themeColor="text1"/>
-        </w:rPr>
-        <w:tab/>
-      </w:r>
-      <w:r>
-        <w:rPr>
-          <w:color w:val="000000" w:themeColor="text1"/>
-        </w:rPr>
-        <w:tab/>
-      </w:r>
-      <w:r>
-        <w:rPr>
-          <w:color w:val="000000" w:themeColor="text1"/>
-        </w:rPr>
-        <w:tab/>
-        <w:t>evaluates to</w:t>
-      </w:r>
-      <w:r>
-        <w:rPr>
-          <w:color w:val="000000" w:themeColor="text1"/>
-        </w:rPr>
-        <w:tab/>
-        <w:t>:</w:t>
-      </w:r>
-      <w:r>
-        <w:rPr>
-          <w:color w:val="000000" w:themeColor="text1"/>
-        </w:rPr>
-        <w:tab/>
-        <w:t>0.75</w:t>
-      </w:r>
-    </w:p>
-    <w:p>
-      <w:pPr>
-        <w:rPr>
-          <w:color w:val="000000" w:themeColor="text1"/>
-        </w:rPr>
-      </w:pPr>
-      <w:r>
-        <w:rPr>
-          <w:color w:val="000000" w:themeColor="text1"/>
-        </w:rPr>
-        <w:br/>
-      </w:r>
-    </w:p>
-    <w:p>
-      <w:pPr>
-        <w:rPr>
-          <w:color w:val="000000" w:themeColor="text1"/>
-        </w:rPr>
-      </w:pPr>
-    </w:p>
-    <w:p>
-      <w:pPr>
-        <w:rPr>
-          <w:color w:val="000000" w:themeColor="text1"/>
-        </w:rPr>
-      </w:pPr>
-      <w:r>
-        <w:rPr>
-          <w:color w:val="000000" w:themeColor="text1"/>
-        </w:rPr>
-        <w:t>"I got a " + (_________) 100.99 + " on my test!"</w:t>
+        <w:br/>
+      </w:r>
+    </w:p>
+    <w:p>
+      <w:pPr>
+        <w:rPr>
+          <w:color w:val="000000" w:themeColor="text1"/>
+        </w:rPr>
+      </w:pPr>
+    </w:p>
+    <w:p>
+      <w:pPr>
+        <w:rPr>
+          <w:color w:val="000000" w:themeColor="text1"/>
+        </w:rPr>
+      </w:pPr>
+      <w:r>
+        <w:rPr>
+          <w:color w:val="000000" w:themeColor="text1"/>
+        </w:rPr>
+        <w:br/>
+        <w:t>(_________) 0.85 + (_________) 0.75 + (________) 0.99</w:t>
       </w:r>
       <w:r>
         <w:rPr>
@@ -2180,287 +2553,6 @@
           <w:color w:val="000000" w:themeColor="text1"/>
         </w:rPr>
         <w:tab/>
-        <w:t>"I got a 100 on my test!"</w:t>
-      </w:r>
-    </w:p>
-    <w:p>
-      <w:pPr>
-        <w:rPr>
-          <w:color w:val="000000" w:themeColor="text1"/>
-        </w:rPr>
-      </w:pPr>
-    </w:p>
-    <w:p>
-      <w:pPr>
-        <w:rPr>
-          <w:color w:val="000000" w:themeColor="text1"/>
-        </w:rPr>
-      </w:pPr>
-    </w:p>
-    <w:p>
-      <w:pPr>
-        <w:rPr>
-          <w:color w:val="000000" w:themeColor="text1"/>
-        </w:rPr>
-      </w:pPr>
-    </w:p>
-    <w:p>
-      <w:pPr>
-        <w:rPr>
-          <w:color w:val="000000" w:themeColor="text1"/>
-        </w:rPr>
-      </w:pPr>
-      <w:r>
-        <w:rPr>
-          <w:color w:val="000000" w:themeColor="text1"/>
-        </w:rPr>
-        <w:t xml:space="preserve">(________) 1 /  (________) 2.1 </w:t>
-      </w:r>
-    </w:p>
-    <w:p>
-      <w:pPr>
-        <w:rPr>
-          <w:color w:val="000000" w:themeColor="text1"/>
-        </w:rPr>
-      </w:pPr>
-    </w:p>
-    <w:p>
-      <w:pPr>
-        <w:rPr>
-          <w:color w:val="000000" w:themeColor="text1"/>
-        </w:rPr>
-      </w:pPr>
-      <w:r>
-        <w:rPr>
-          <w:color w:val="000000" w:themeColor="text1"/>
-        </w:rPr>
-        <w:tab/>
-      </w:r>
-      <w:r>
-        <w:rPr>
-          <w:color w:val="000000" w:themeColor="text1"/>
-        </w:rPr>
-        <w:tab/>
-      </w:r>
-      <w:r>
-        <w:rPr>
-          <w:color w:val="000000" w:themeColor="text1"/>
-        </w:rPr>
-        <w:tab/>
-      </w:r>
-      <w:r>
-        <w:rPr>
-          <w:color w:val="000000" w:themeColor="text1"/>
-        </w:rPr>
-        <w:tab/>
-      </w:r>
-      <w:r>
-        <w:rPr>
-          <w:color w:val="000000" w:themeColor="text1"/>
-        </w:rPr>
-        <w:tab/>
-      </w:r>
-      <w:r>
-        <w:rPr>
-          <w:color w:val="000000" w:themeColor="text1"/>
-        </w:rPr>
-        <w:tab/>
-        <w:t>evaluates to :</w:t>
-      </w:r>
-      <w:r>
-        <w:rPr>
-          <w:color w:val="000000" w:themeColor="text1"/>
-        </w:rPr>
-        <w:tab/>
-        <w:t>0.5</w:t>
-      </w:r>
-    </w:p>
-    <w:p>
-      <w:pPr>
-        <w:rPr>
-          <w:color w:val="000000" w:themeColor="text1"/>
-        </w:rPr>
-      </w:pPr>
-    </w:p>
-    <w:p>
-      <w:pPr>
-        <w:rPr>
-          <w:color w:val="000000" w:themeColor="text1"/>
-        </w:rPr>
-      </w:pPr>
-      <w:r>
-        <w:rPr>
-          <w:color w:val="000000" w:themeColor="text1"/>
-        </w:rPr>
-        <w:br/>
-      </w:r>
-    </w:p>
-    <w:p>
-      <w:pPr>
-        <w:rPr>
-          <w:color w:val="000000" w:themeColor="text1"/>
-        </w:rPr>
-      </w:pPr>
-      <w:r>
-        <w:rPr>
-          <w:color w:val="000000" w:themeColor="text1"/>
-        </w:rPr>
-        <w:br/>
-        <w:t>(________) 1.5 + (_________) 3.4 / (_________) 4.1</w:t>
-      </w:r>
-    </w:p>
-    <w:p>
-      <w:pPr>
-        <w:rPr>
-          <w:color w:val="000000" w:themeColor="text1"/>
-        </w:rPr>
-      </w:pPr>
-      <w:r>
-        <w:rPr>
-          <w:color w:val="000000" w:themeColor="text1"/>
-        </w:rPr>
-        <w:tab/>
-      </w:r>
-    </w:p>
-    <w:p>
-      <w:pPr>
-        <w:rPr>
-          <w:color w:val="000000" w:themeColor="text1"/>
-        </w:rPr>
-      </w:pPr>
-      <w:r>
-        <w:rPr>
-          <w:color w:val="000000" w:themeColor="text1"/>
-        </w:rPr>
-        <w:tab/>
-      </w:r>
-      <w:r>
-        <w:rPr>
-          <w:color w:val="000000" w:themeColor="text1"/>
-        </w:rPr>
-        <w:tab/>
-      </w:r>
-      <w:r>
-        <w:rPr>
-          <w:color w:val="000000" w:themeColor="text1"/>
-        </w:rPr>
-        <w:tab/>
-      </w:r>
-      <w:r>
-        <w:rPr>
-          <w:color w:val="000000" w:themeColor="text1"/>
-        </w:rPr>
-        <w:tab/>
-      </w:r>
-      <w:r>
-        <w:rPr>
-          <w:color w:val="000000" w:themeColor="text1"/>
-        </w:rPr>
-        <w:tab/>
-      </w:r>
-      <w:r>
-        <w:rPr>
-          <w:color w:val="000000" w:themeColor="text1"/>
-        </w:rPr>
-        <w:tab/>
-        <w:t>evaluates to :</w:t>
-      </w:r>
-      <w:r>
-        <w:rPr>
-          <w:color w:val="000000" w:themeColor="text1"/>
-        </w:rPr>
-        <w:tab/>
-        <w:t>1.5</w:t>
-      </w:r>
-    </w:p>
-    <w:p>
-      <w:pPr>
-        <w:rPr>
-          <w:color w:val="000000" w:themeColor="text1"/>
-        </w:rPr>
-      </w:pPr>
-      <w:r>
-        <w:rPr>
-          <w:color w:val="000000" w:themeColor="text1"/>
-        </w:rPr>
-        <w:lastRenderedPageBreak/>
-        <w:br/>
-      </w:r>
-    </w:p>
-    <w:p>
-      <w:pPr>
-        <w:rPr>
-          <w:color w:val="000000" w:themeColor="text1"/>
-        </w:rPr>
-      </w:pPr>
-    </w:p>
-    <w:p>
-      <w:pPr>
-        <w:rPr>
-          <w:color w:val="000000" w:themeColor="text1"/>
-        </w:rPr>
-      </w:pPr>
-      <w:r>
-        <w:rPr>
-          <w:color w:val="000000" w:themeColor="text1"/>
-        </w:rPr>
-        <w:br/>
-        <w:t>(_________) 0.85 + (_________) 0.75 + (________) 0.99</w:t>
-      </w:r>
-      <w:r>
-        <w:rPr>
-          <w:color w:val="000000" w:themeColor="text1"/>
-        </w:rPr>
-        <w:br/>
-      </w:r>
-      <w:r>
-        <w:rPr>
-          <w:color w:val="000000" w:themeColor="text1"/>
-        </w:rPr>
-        <w:br/>
-      </w:r>
-      <w:r>
-        <w:rPr>
-          <w:color w:val="000000" w:themeColor="text1"/>
-        </w:rPr>
-        <w:tab/>
-      </w:r>
-      <w:r>
-        <w:rPr>
-          <w:color w:val="000000" w:themeColor="text1"/>
-        </w:rPr>
-        <w:tab/>
-      </w:r>
-      <w:r>
-        <w:rPr>
-          <w:color w:val="000000" w:themeColor="text1"/>
-        </w:rPr>
-        <w:tab/>
-      </w:r>
-      <w:r>
-        <w:rPr>
-          <w:color w:val="000000" w:themeColor="text1"/>
-        </w:rPr>
-        <w:tab/>
-      </w:r>
-      <w:r>
-        <w:rPr>
-          <w:color w:val="000000" w:themeColor="text1"/>
-        </w:rPr>
-        <w:tab/>
-      </w:r>
-      <w:r>
-        <w:rPr>
-          <w:color w:val="000000" w:themeColor="text1"/>
-        </w:rPr>
-        <w:tab/>
-        <w:t>evaluates to :</w:t>
-      </w:r>
-      <w:r>
-        <w:rPr>
-          <w:color w:val="000000" w:themeColor="text1"/>
-        </w:rPr>
-        <w:tab/>
         <w:t>0</w:t>
       </w:r>
     </w:p>
@@ -2477,6 +2569,8 @@
           <w:color w:val="000000" w:themeColor="text1"/>
         </w:rPr>
       </w:pPr>
+      <w:bookmarkStart w:id="0" w:name="_GoBack"/>
+      <w:bookmarkEnd w:id="0"/>
     </w:p>
     <w:sectPr>
       <w:headerReference w:type="default" r:id="rId9"/>
@@ -2490,7 +2584,7 @@
 </file>
 
 <file path=word/endnotes.xml><?xml version="1.0" encoding="utf-8"?>
-<w:endnotes xmlns:wpc="http://schemas.microsoft.com/office/word/2010/wordprocessingCanvas" xmlns:cx="http://schemas.microsoft.com/office/drawing/2014/chartex" xmlns:cx1="http://schemas.microsoft.com/office/drawing/2015/9/8/chartex" xmlns:cx2="http://schemas.microsoft.com/office/drawing/2015/10/21/chartex" xmlns:cx3="http://schemas.microsoft.com/office/drawing/2016/5/9/chartex" xmlns:cx4="http://schemas.microsoft.com/office/drawing/2016/5/10/chartex" xmlns:cx5="http://schemas.microsoft.com/office/drawing/2016/5/11/chartex" xmlns:cx6="http://schemas.microsoft.com/office/drawing/2016/5/12/chartex" xmlns:cx7="http://schemas.microsoft.com/office/drawing/2016/5/13/chartex" xmlns:cx8="http://schemas.microsoft.com/office/drawing/2016/5/14/chartex" xmlns:mc="http://schemas.openxmlformats.org/markup-compatibility/2006" xmlns:aink="http://schemas.microsoft.com/office/drawing/2016/ink" xmlns:am3d="http://schemas.microsoft.com/office/drawing/2017/model3d" xmlns:o="urn:schemas-microsoft-com:office:office" xmlns:r="http://schemas.openxmlformats.org/officeDocument/2006/relationships" xmlns:m="http://schemas.openxmlformats.org/officeDocument/2006/math" xmlns:v="urn:schemas-microsoft-com:vml" xmlns:wp14="http://schemas.microsoft.com/office/word/2010/wordprocessingDrawing" xmlns:wp="http://schemas.openxmlformats.org/drawingml/2006/wordprocessingDrawing" xmlns:w10="urn:schemas-microsoft-com:office:word" xmlns:w="http://schemas.openxmlformats.org/wordprocessingml/2006/main" xmlns:w14="http://schemas.microsoft.com/office/word/2010/wordml" xmlns:w15="http://schemas.microsoft.com/office/word/2012/wordml" xmlns:w16cid="http://schemas.microsoft.com/office/word/2016/wordml/cid" xmlns:w16se="http://schemas.microsoft.com/office/word/2015/wordml/symex" xmlns:wpg="http://schemas.microsoft.com/office/word/2010/wordprocessingGroup" xmlns:wpi="http://schemas.microsoft.com/office/word/2010/wordprocessingInk" xmlns:wne="http://schemas.microsoft.com/office/word/2006/wordml" xmlns:wps="http://schemas.microsoft.com/office/word/2010/wordprocessingShape" mc:Ignorable="w14 w15 w16se w16cid wp14">
+<w:endnotes xmlns:wpc="http://schemas.microsoft.com/office/word/2010/wordprocessingCanvas" xmlns:cx="http://schemas.microsoft.com/office/drawing/2014/chartex" xmlns:cx1="http://schemas.microsoft.com/office/drawing/2015/9/8/chartex" xmlns:cx2="http://schemas.microsoft.com/office/drawing/2015/10/21/chartex" xmlns:cx3="http://schemas.microsoft.com/office/drawing/2016/5/9/chartex" xmlns:cx4="http://schemas.microsoft.com/office/drawing/2016/5/10/chartex" xmlns:cx5="http://schemas.microsoft.com/office/drawing/2016/5/11/chartex" xmlns:cx6="http://schemas.microsoft.com/office/drawing/2016/5/12/chartex" xmlns:cx7="http://schemas.microsoft.com/office/drawing/2016/5/13/chartex" xmlns:cx8="http://schemas.microsoft.com/office/drawing/2016/5/14/chartex" xmlns:mc="http://schemas.openxmlformats.org/markup-compatibility/2006" xmlns:aink="http://schemas.microsoft.com/office/drawing/2016/ink" xmlns:am3d="http://schemas.microsoft.com/office/drawing/2017/model3d" xmlns:o="urn:schemas-microsoft-com:office:office" xmlns:r="http://schemas.openxmlformats.org/officeDocument/2006/relationships" xmlns:m="http://schemas.openxmlformats.org/officeDocument/2006/math" xmlns:v="urn:schemas-microsoft-com:vml" xmlns:wp14="http://schemas.microsoft.com/office/word/2010/wordprocessingDrawing" xmlns:wp="http://schemas.openxmlformats.org/drawingml/2006/wordprocessingDrawing" xmlns:w10="urn:schemas-microsoft-com:office:word" xmlns:w="http://schemas.openxmlformats.org/wordprocessingml/2006/main" xmlns:w14="http://schemas.microsoft.com/office/word/2010/wordml" xmlns:w15="http://schemas.microsoft.com/office/word/2012/wordml" xmlns:w16cex="http://schemas.microsoft.com/office/word/2018/wordml/cex" xmlns:w16cid="http://schemas.microsoft.com/office/word/2016/wordml/cid" xmlns:w16="http://schemas.microsoft.com/office/word/2018/wordml" xmlns:w16se="http://schemas.microsoft.com/office/word/2015/wordml/symex" xmlns:wpg="http://schemas.microsoft.com/office/word/2010/wordprocessingGroup" xmlns:wpi="http://schemas.microsoft.com/office/word/2010/wordprocessingInk" xmlns:wne="http://schemas.microsoft.com/office/word/2006/wordml" xmlns:wps="http://schemas.microsoft.com/office/word/2010/wordprocessingShape" mc:Ignorable="w14 w15 w16se w16cid w16 w16cex wp14">
   <w:endnote w:type="separator" w:id="-1">
     <w:p>
       <w:r>
@@ -2509,7 +2603,7 @@
 </file>
 
 <file path=word/footer1.xml><?xml version="1.0" encoding="utf-8"?>
-<w:ftr xmlns:wpc="http://schemas.microsoft.com/office/word/2010/wordprocessingCanvas" xmlns:cx="http://schemas.microsoft.com/office/drawing/2014/chartex" xmlns:cx1="http://schemas.microsoft.com/office/drawing/2015/9/8/chartex" xmlns:cx2="http://schemas.microsoft.com/office/drawing/2015/10/21/chartex" xmlns:cx3="http://schemas.microsoft.com/office/drawing/2016/5/9/chartex" xmlns:cx4="http://schemas.microsoft.com/office/drawing/2016/5/10/chartex" xmlns:cx5="http://schemas.microsoft.com/office/drawing/2016/5/11/chartex" xmlns:cx6="http://schemas.microsoft.com/office/drawing/2016/5/12/chartex" xmlns:cx7="http://schemas.microsoft.com/office/drawing/2016/5/13/chartex" xmlns:cx8="http://schemas.microsoft.com/office/drawing/2016/5/14/chartex" xmlns:mc="http://schemas.openxmlformats.org/markup-compatibility/2006" xmlns:aink="http://schemas.microsoft.com/office/drawing/2016/ink" xmlns:am3d="http://schemas.microsoft.com/office/drawing/2017/model3d" xmlns:o="urn:schemas-microsoft-com:office:office" xmlns:r="http://schemas.openxmlformats.org/officeDocument/2006/relationships" xmlns:m="http://schemas.openxmlformats.org/officeDocument/2006/math" xmlns:v="urn:schemas-microsoft-com:vml" xmlns:wp14="http://schemas.microsoft.com/office/word/2010/wordprocessingDrawing" xmlns:wp="http://schemas.openxmlformats.org/drawingml/2006/wordprocessingDrawing" xmlns:w10="urn:schemas-microsoft-com:office:word" xmlns:w="http://schemas.openxmlformats.org/wordprocessingml/2006/main" xmlns:w14="http://schemas.microsoft.com/office/word/2010/wordml" xmlns:w15="http://schemas.microsoft.com/office/word/2012/wordml" xmlns:w16cid="http://schemas.microsoft.com/office/word/2016/wordml/cid" xmlns:w16se="http://schemas.microsoft.com/office/word/2015/wordml/symex" xmlns:wpg="http://schemas.microsoft.com/office/word/2010/wordprocessingGroup" xmlns:wpi="http://schemas.microsoft.com/office/word/2010/wordprocessingInk" xmlns:wne="http://schemas.microsoft.com/office/word/2006/wordml" xmlns:wps="http://schemas.microsoft.com/office/word/2010/wordprocessingShape" mc:Ignorable="w14 w15 w16se w16cid wp14">
+<w:ftr xmlns:wpc="http://schemas.microsoft.com/office/word/2010/wordprocessingCanvas" xmlns:cx="http://schemas.microsoft.com/office/drawing/2014/chartex" xmlns:cx1="http://schemas.microsoft.com/office/drawing/2015/9/8/chartex" xmlns:cx2="http://schemas.microsoft.com/office/drawing/2015/10/21/chartex" xmlns:cx3="http://schemas.microsoft.com/office/drawing/2016/5/9/chartex" xmlns:cx4="http://schemas.microsoft.com/office/drawing/2016/5/10/chartex" xmlns:cx5="http://schemas.microsoft.com/office/drawing/2016/5/11/chartex" xmlns:cx6="http://schemas.microsoft.com/office/drawing/2016/5/12/chartex" xmlns:cx7="http://schemas.microsoft.com/office/drawing/2016/5/13/chartex" xmlns:cx8="http://schemas.microsoft.com/office/drawing/2016/5/14/chartex" xmlns:mc="http://schemas.openxmlformats.org/markup-compatibility/2006" xmlns:aink="http://schemas.microsoft.com/office/drawing/2016/ink" xmlns:am3d="http://schemas.microsoft.com/office/drawing/2017/model3d" xmlns:o="urn:schemas-microsoft-com:office:office" xmlns:r="http://schemas.openxmlformats.org/officeDocument/2006/relationships" xmlns:m="http://schemas.openxmlformats.org/officeDocument/2006/math" xmlns:v="urn:schemas-microsoft-com:vml" xmlns:wp14="http://schemas.microsoft.com/office/word/2010/wordprocessingDrawing" xmlns:wp="http://schemas.openxmlformats.org/drawingml/2006/wordprocessingDrawing" xmlns:w10="urn:schemas-microsoft-com:office:word" xmlns:w="http://schemas.openxmlformats.org/wordprocessingml/2006/main" xmlns:w14="http://schemas.microsoft.com/office/word/2010/wordml" xmlns:w15="http://schemas.microsoft.com/office/word/2012/wordml" xmlns:w16cex="http://schemas.microsoft.com/office/word/2018/wordml/cex" xmlns:w16cid="http://schemas.microsoft.com/office/word/2016/wordml/cid" xmlns:w16="http://schemas.microsoft.com/office/word/2018/wordml" xmlns:w16se="http://schemas.microsoft.com/office/word/2015/wordml/symex" xmlns:wpg="http://schemas.microsoft.com/office/word/2010/wordprocessingGroup" xmlns:wpi="http://schemas.microsoft.com/office/word/2010/wordprocessingInk" xmlns:wne="http://schemas.microsoft.com/office/word/2006/wordml" xmlns:wps="http://schemas.microsoft.com/office/word/2010/wordprocessingShape" mc:Ignorable="w14 w15 w16se w16cid w16 w16cex wp14">
   <w:p>
     <w:pPr>
       <w:pStyle w:val="Footer"/>
@@ -2845,7 +2939,7 @@
 </file>
 
 <file path=word/footnotes.xml><?xml version="1.0" encoding="utf-8"?>
-<w:footnotes xmlns:wpc="http://schemas.microsoft.com/office/word/2010/wordprocessingCanvas" xmlns:cx="http://schemas.microsoft.com/office/drawing/2014/chartex" xmlns:cx1="http://schemas.microsoft.com/office/drawing/2015/9/8/chartex" xmlns:cx2="http://schemas.microsoft.com/office/drawing/2015/10/21/chartex" xmlns:cx3="http://schemas.microsoft.com/office/drawing/2016/5/9/chartex" xmlns:cx4="http://schemas.microsoft.com/office/drawing/2016/5/10/chartex" xmlns:cx5="http://schemas.microsoft.com/office/drawing/2016/5/11/chartex" xmlns:cx6="http://schemas.microsoft.com/office/drawing/2016/5/12/chartex" xmlns:cx7="http://schemas.microsoft.com/office/drawing/2016/5/13/chartex" xmlns:cx8="http://schemas.microsoft.com/office/drawing/2016/5/14/chartex" xmlns:mc="http://schemas.openxmlformats.org/markup-compatibility/2006" xmlns:aink="http://schemas.microsoft.com/office/drawing/2016/ink" xmlns:am3d="http://schemas.microsoft.com/office/drawing/2017/model3d" xmlns:o="urn:schemas-microsoft-com:office:office" xmlns:r="http://schemas.openxmlformats.org/officeDocument/2006/relationships" xmlns:m="http://schemas.openxmlformats.org/officeDocument/2006/math" xmlns:v="urn:schemas-microsoft-com:vml" xmlns:wp14="http://schemas.microsoft.com/office/word/2010/wordprocessingDrawing" xmlns:wp="http://schemas.openxmlformats.org/drawingml/2006/wordprocessingDrawing" xmlns:w10="urn:schemas-microsoft-com:office:word" xmlns:w="http://schemas.openxmlformats.org/wordprocessingml/2006/main" xmlns:w14="http://schemas.microsoft.com/office/word/2010/wordml" xmlns:w15="http://schemas.microsoft.com/office/word/2012/wordml" xmlns:w16cid="http://schemas.microsoft.com/office/word/2016/wordml/cid" xmlns:w16se="http://schemas.microsoft.com/office/word/2015/wordml/symex" xmlns:wpg="http://schemas.microsoft.com/office/word/2010/wordprocessingGroup" xmlns:wpi="http://schemas.microsoft.com/office/word/2010/wordprocessingInk" xmlns:wne="http://schemas.microsoft.com/office/word/2006/wordml" xmlns:wps="http://schemas.microsoft.com/office/word/2010/wordprocessingShape" mc:Ignorable="w14 w15 w16se w16cid wp14">
+<w:footnotes xmlns:wpc="http://schemas.microsoft.com/office/word/2010/wordprocessingCanvas" xmlns:cx="http://schemas.microsoft.com/office/drawing/2014/chartex" xmlns:cx1="http://schemas.microsoft.com/office/drawing/2015/9/8/chartex" xmlns:cx2="http://schemas.microsoft.com/office/drawing/2015/10/21/chartex" xmlns:cx3="http://schemas.microsoft.com/office/drawing/2016/5/9/chartex" xmlns:cx4="http://schemas.microsoft.com/office/drawing/2016/5/10/chartex" xmlns:cx5="http://schemas.microsoft.com/office/drawing/2016/5/11/chartex" xmlns:cx6="http://schemas.microsoft.com/office/drawing/2016/5/12/chartex" xmlns:cx7="http://schemas.microsoft.com/office/drawing/2016/5/13/chartex" xmlns:cx8="http://schemas.microsoft.com/office/drawing/2016/5/14/chartex" xmlns:mc="http://schemas.openxmlformats.org/markup-compatibility/2006" xmlns:aink="http://schemas.microsoft.com/office/drawing/2016/ink" xmlns:am3d="http://schemas.microsoft.com/office/drawing/2017/model3d" xmlns:o="urn:schemas-microsoft-com:office:office" xmlns:r="http://schemas.openxmlformats.org/officeDocument/2006/relationships" xmlns:m="http://schemas.openxmlformats.org/officeDocument/2006/math" xmlns:v="urn:schemas-microsoft-com:vml" xmlns:wp14="http://schemas.microsoft.com/office/word/2010/wordprocessingDrawing" xmlns:wp="http://schemas.openxmlformats.org/drawingml/2006/wordprocessingDrawing" xmlns:w10="urn:schemas-microsoft-com:office:word" xmlns:w="http://schemas.openxmlformats.org/wordprocessingml/2006/main" xmlns:w14="http://schemas.microsoft.com/office/word/2010/wordml" xmlns:w15="http://schemas.microsoft.com/office/word/2012/wordml" xmlns:w16cex="http://schemas.microsoft.com/office/word/2018/wordml/cex" xmlns:w16cid="http://schemas.microsoft.com/office/word/2016/wordml/cid" xmlns:w16="http://schemas.microsoft.com/office/word/2018/wordml" xmlns:w16se="http://schemas.microsoft.com/office/word/2015/wordml/symex" xmlns:wpg="http://schemas.microsoft.com/office/word/2010/wordprocessingGroup" xmlns:wpi="http://schemas.microsoft.com/office/word/2010/wordprocessingInk" xmlns:wne="http://schemas.microsoft.com/office/word/2006/wordml" xmlns:wps="http://schemas.microsoft.com/office/word/2010/wordprocessingShape" mc:Ignorable="w14 w15 w16se w16cid w16 w16cex wp14">
   <w:footnote w:type="separator" w:id="-1">
     <w:p>
       <w:r>
@@ -2864,7 +2958,7 @@
 </file>
 
 <file path=word/header1.xml><?xml version="1.0" encoding="utf-8"?>
-<w:hdr xmlns:wpc="http://schemas.microsoft.com/office/word/2010/wordprocessingCanvas" xmlns:cx="http://schemas.microsoft.com/office/drawing/2014/chartex" xmlns:cx1="http://schemas.microsoft.com/office/drawing/2015/9/8/chartex" xmlns:cx2="http://schemas.microsoft.com/office/drawing/2015/10/21/chartex" xmlns:cx3="http://schemas.microsoft.com/office/drawing/2016/5/9/chartex" xmlns:cx4="http://schemas.microsoft.com/office/drawing/2016/5/10/chartex" xmlns:cx5="http://schemas.microsoft.com/office/drawing/2016/5/11/chartex" xmlns:cx6="http://schemas.microsoft.com/office/drawing/2016/5/12/chartex" xmlns:cx7="http://schemas.microsoft.com/office/drawing/2016/5/13/chartex" xmlns:cx8="http://schemas.microsoft.com/office/drawing/2016/5/14/chartex" xmlns:mc="http://schemas.openxmlformats.org/markup-compatibility/2006" xmlns:aink="http://schemas.microsoft.com/office/drawing/2016/ink" xmlns:am3d="http://schemas.microsoft.com/office/drawing/2017/model3d" xmlns:o="urn:schemas-microsoft-com:office:office" xmlns:r="http://schemas.openxmlformats.org/officeDocument/2006/relationships" xmlns:m="http://schemas.openxmlformats.org/officeDocument/2006/math" xmlns:v="urn:schemas-microsoft-com:vml" xmlns:wp14="http://schemas.microsoft.com/office/word/2010/wordprocessingDrawing" xmlns:wp="http://schemas.openxmlformats.org/drawingml/2006/wordprocessingDrawing" xmlns:w10="urn:schemas-microsoft-com:office:word" xmlns:w="http://schemas.openxmlformats.org/wordprocessingml/2006/main" xmlns:w14="http://schemas.microsoft.com/office/word/2010/wordml" xmlns:w15="http://schemas.microsoft.com/office/word/2012/wordml" xmlns:w16cid="http://schemas.microsoft.com/office/word/2016/wordml/cid" xmlns:w16se="http://schemas.microsoft.com/office/word/2015/wordml/symex" xmlns:wpg="http://schemas.microsoft.com/office/word/2010/wordprocessingGroup" xmlns:wpi="http://schemas.microsoft.com/office/word/2010/wordprocessingInk" xmlns:wne="http://schemas.microsoft.com/office/word/2006/wordml" xmlns:wps="http://schemas.microsoft.com/office/word/2010/wordprocessingShape" mc:Ignorable="w14 w15 w16se w16cid wp14">
+<w:hdr xmlns:wpc="http://schemas.microsoft.com/office/word/2010/wordprocessingCanvas" xmlns:cx="http://schemas.microsoft.com/office/drawing/2014/chartex" xmlns:cx1="http://schemas.microsoft.com/office/drawing/2015/9/8/chartex" xmlns:cx2="http://schemas.microsoft.com/office/drawing/2015/10/21/chartex" xmlns:cx3="http://schemas.microsoft.com/office/drawing/2016/5/9/chartex" xmlns:cx4="http://schemas.microsoft.com/office/drawing/2016/5/10/chartex" xmlns:cx5="http://schemas.microsoft.com/office/drawing/2016/5/11/chartex" xmlns:cx6="http://schemas.microsoft.com/office/drawing/2016/5/12/chartex" xmlns:cx7="http://schemas.microsoft.com/office/drawing/2016/5/13/chartex" xmlns:cx8="http://schemas.microsoft.com/office/drawing/2016/5/14/chartex" xmlns:mc="http://schemas.openxmlformats.org/markup-compatibility/2006" xmlns:aink="http://schemas.microsoft.com/office/drawing/2016/ink" xmlns:am3d="http://schemas.microsoft.com/office/drawing/2017/model3d" xmlns:o="urn:schemas-microsoft-com:office:office" xmlns:r="http://schemas.openxmlformats.org/officeDocument/2006/relationships" xmlns:m="http://schemas.openxmlformats.org/officeDocument/2006/math" xmlns:v="urn:schemas-microsoft-com:vml" xmlns:wp14="http://schemas.microsoft.com/office/word/2010/wordprocessingDrawing" xmlns:wp="http://schemas.openxmlformats.org/drawingml/2006/wordprocessingDrawing" xmlns:w10="urn:schemas-microsoft-com:office:word" xmlns:w="http://schemas.openxmlformats.org/wordprocessingml/2006/main" xmlns:w14="http://schemas.microsoft.com/office/word/2010/wordml" xmlns:w15="http://schemas.microsoft.com/office/word/2012/wordml" xmlns:w16cex="http://schemas.microsoft.com/office/word/2018/wordml/cex" xmlns:w16cid="http://schemas.microsoft.com/office/word/2016/wordml/cid" xmlns:w16="http://schemas.microsoft.com/office/word/2018/wordml" xmlns:w16se="http://schemas.microsoft.com/office/word/2015/wordml/symex" xmlns:wpg="http://schemas.microsoft.com/office/word/2010/wordprocessingGroup" xmlns:wpi="http://schemas.microsoft.com/office/word/2010/wordprocessingInk" xmlns:wne="http://schemas.microsoft.com/office/word/2006/wordml" xmlns:wps="http://schemas.microsoft.com/office/word/2010/wordprocessingShape" mc:Ignorable="w14 w15 w16se w16cid w16 w16cex wp14">
   <w:p>
     <w:pPr>
       <w:pStyle w:val="Header"/>
@@ -2884,7 +2978,7 @@
 </file>
 
 <file path=word/styles.xml><?xml version="1.0" encoding="utf-8"?>
-<w:styles xmlns:mc="http://schemas.openxmlformats.org/markup-compatibility/2006" xmlns:r="http://schemas.openxmlformats.org/officeDocument/2006/relationships" xmlns:w="http://schemas.openxmlformats.org/wordprocessingml/2006/main" xmlns:w14="http://schemas.microsoft.com/office/word/2010/wordml" xmlns:w15="http://schemas.microsoft.com/office/word/2012/wordml" xmlns:w16cid="http://schemas.microsoft.com/office/word/2016/wordml/cid" xmlns:w16se="http://schemas.microsoft.com/office/word/2015/wordml/symex" mc:Ignorable="w14 w15 w16se w16cid">
+<w:styles xmlns:mc="http://schemas.openxmlformats.org/markup-compatibility/2006" xmlns:r="http://schemas.openxmlformats.org/officeDocument/2006/relationships" xmlns:w="http://schemas.openxmlformats.org/wordprocessingml/2006/main" xmlns:w14="http://schemas.microsoft.com/office/word/2010/wordml" xmlns:w15="http://schemas.microsoft.com/office/word/2012/wordml" xmlns:w16cex="http://schemas.microsoft.com/office/word/2018/wordml/cex" xmlns:w16cid="http://schemas.microsoft.com/office/word/2016/wordml/cid" xmlns:w16="http://schemas.microsoft.com/office/word/2018/wordml" xmlns:w16se="http://schemas.microsoft.com/office/word/2015/wordml/symex" mc:Ignorable="w14 w15 w16se w16cid w16 w16cex">
   <w:docDefaults>
     <w:rPrDefault>
       <w:rPr>
@@ -2900,7 +2994,7 @@
       </w:pPr>
     </w:pPrDefault>
   </w:docDefaults>
-  <w:latentStyles w:defLockedState="0" w:defUIPriority="99" w:defSemiHidden="0" w:defUnhideWhenUsed="0" w:defQFormat="0" w:count="375">
+  <w:latentStyles w:defLockedState="0" w:defUIPriority="99" w:defSemiHidden="0" w:defUnhideWhenUsed="0" w:defQFormat="0" w:count="376">
     <w:lsdException w:name="Normal" w:uiPriority="0" w:qFormat="1"/>
     <w:lsdException w:name="heading 1" w:uiPriority="9" w:qFormat="1"/>
     <w:lsdException w:name="heading 2" w:semiHidden="1" w:uiPriority="9" w:unhideWhenUsed="1" w:qFormat="1"/>
@@ -3006,7 +3100,6 @@
     <w:lsdException w:name="HTML Sample" w:semiHidden="1" w:unhideWhenUsed="1"/>
     <w:lsdException w:name="HTML Typewriter" w:semiHidden="1" w:unhideWhenUsed="1"/>
     <w:lsdException w:name="HTML Variable" w:semiHidden="1" w:unhideWhenUsed="1"/>
-    <w:lsdException w:name="Normal Table" w:semiHidden="1" w:unhideWhenUsed="1"/>
     <w:lsdException w:name="annotation subject" w:semiHidden="1" w:unhideWhenUsed="1"/>
     <w:lsdException w:name="No List" w:semiHidden="1" w:unhideWhenUsed="1"/>
     <w:lsdException w:name="Outline List 1" w:semiHidden="1" w:unhideWhenUsed="1"/>
@@ -3053,10 +3146,8 @@
     <w:lsdException w:name="Table Subtle 2" w:semiHidden="1" w:unhideWhenUsed="1"/>
     <w:lsdException w:name="Table Web 1" w:semiHidden="1" w:unhideWhenUsed="1"/>
     <w:lsdException w:name="Table Web 2" w:semiHidden="1" w:unhideWhenUsed="1"/>
-    <w:lsdException w:name="Table Web 3" w:semiHidden="1" w:unhideWhenUsed="1"/>
     <w:lsdException w:name="Balloon Text" w:semiHidden="1" w:unhideWhenUsed="1"/>
     <w:lsdException w:name="Table Grid" w:uiPriority="59"/>
-    <w:lsdException w:name="Table Theme" w:semiHidden="1" w:unhideWhenUsed="1"/>
     <w:lsdException w:name="Placeholder Text" w:semiHidden="1"/>
     <w:lsdException w:name="No Spacing" w:uiPriority="1" w:qFormat="1"/>
     <w:lsdException w:name="Light Shading" w:uiPriority="60"/>
@@ -3168,10 +3259,6 @@
     <w:lsdException w:name="Book Title" w:uiPriority="33" w:qFormat="1"/>
     <w:lsdException w:name="Bibliography" w:semiHidden="1" w:uiPriority="37" w:unhideWhenUsed="1"/>
     <w:lsdException w:name="TOC Heading" w:semiHidden="1" w:uiPriority="39" w:unhideWhenUsed="1" w:qFormat="1"/>
-    <w:lsdException w:name="Grid Table Light" w:semiHidden="1" w:unhideWhenUsed="1"/>
-    <w:lsdException w:name="Grid Table 1 Light" w:semiHidden="1" w:unhideWhenUsed="1"/>
-    <w:lsdException w:name="Grid Table 2" w:semiHidden="1" w:unhideWhenUsed="1"/>
-    <w:lsdException w:name="Grid Table 3" w:semiHidden="1" w:unhideWhenUsed="1"/>
     <w:lsdException w:name="Grid Table 4" w:uiPriority="49"/>
     <w:lsdException w:name="Grid Table 5 Dark" w:uiPriority="50"/>
     <w:lsdException w:name="Grid Table 6 Colorful" w:uiPriority="51"/>
@@ -3271,6 +3358,7 @@
     <w:lsdException w:name="Smart Hyperlink" w:semiHidden="1" w:unhideWhenUsed="1"/>
     <w:lsdException w:name="Hashtag" w:semiHidden="1" w:unhideWhenUsed="1"/>
     <w:lsdException w:name="Unresolved Mention" w:semiHidden="1" w:unhideWhenUsed="1"/>
+    <w:lsdException w:name="Smart Link" w:semiHidden="1" w:unhideWhenUsed="1"/>
   </w:latentStyles>
   <w:style w:type="paragraph" w:default="1" w:styleId="Normal">
     <w:name w:val="Normal"/>
@@ -3828,15 +3916,6 @@
 </file>
 
 <file path=customXml/item2.xml><?xml version="1.0" encoding="utf-8"?>
-<?mso-contentType ?>
-<FormTemplates xmlns="http://schemas.microsoft.com/sharepoint/v3/contenttype/forms">
-  <Display>DocumentLibraryForm</Display>
-  <Edit>DocumentLibraryForm</Edit>
-  <New>DocumentLibraryForm</New>
-</FormTemplates>
-</file>
-
-<file path=customXml/item3.xml><?xml version="1.0" encoding="utf-8"?>
 <ct:contentTypeSchema xmlns:ct="http://schemas.microsoft.com/office/2006/metadata/contentType" xmlns:ma="http://schemas.microsoft.com/office/2006/metadata/properties/metaAttributes" ct:_="" ma:_="" ma:contentTypeName="Document" ma:contentTypeID="0x010100BABADD3A0624AA4E97287821B8F4D7D6" ma:contentTypeVersion="3" ma:contentTypeDescription="Create a new document." ma:contentTypeScope="" ma:versionID="99b3bd12f0c31c79743f497509f161f0">
   <xsd:schema xmlns:xsd="http://www.w3.org/2001/XMLSchema" xmlns:xs="http://www.w3.org/2001/XMLSchema" xmlns:p="http://schemas.microsoft.com/office/2006/metadata/properties" xmlns:ns2="5edd459b-714d-42ed-b78f-512da7d1c14e" targetNamespace="http://schemas.microsoft.com/office/2006/metadata/properties" ma:root="true" ma:fieldsID="7af4ceb030ff328f9da757f10020d11c" ns2:_="">
     <xsd:import namespace="5edd459b-714d-42ed-b78f-512da7d1c14e"/>
@@ -3990,6 +4069,15 @@
 </ct:contentTypeSchema>
 </file>
 
+<file path=customXml/item3.xml><?xml version="1.0" encoding="utf-8"?>
+<?mso-contentType ?>
+<FormTemplates xmlns="http://schemas.microsoft.com/sharepoint/v3/contenttype/forms">
+  <Display>DocumentLibraryForm</Display>
+  <Edit>DocumentLibraryForm</Edit>
+  <New>DocumentLibraryForm</New>
+</FormTemplates>
+</file>
+
 <file path=customXml/itemProps1.xml><?xml version="1.0" encoding="utf-8"?>
 <ds:datastoreItem xmlns:ds="http://schemas.openxmlformats.org/officeDocument/2006/customXml" ds:itemID="{B0A29031-1D01-4893-B1D9-CCDE1FD1EEB7}">
   <ds:schemaRefs>
@@ -4000,14 +4088,6 @@
 </file>
 
 <file path=customXml/itemProps2.xml><?xml version="1.0" encoding="utf-8"?>
-<ds:datastoreItem xmlns:ds="http://schemas.openxmlformats.org/officeDocument/2006/customXml" ds:itemID="{510BCC80-2A33-4A79-AD0B-BEDB110FA053}">
-  <ds:schemaRefs>
-    <ds:schemaRef ds:uri="http://schemas.microsoft.com/sharepoint/v3/contenttype/forms"/>
-  </ds:schemaRefs>
-</ds:datastoreItem>
-</file>
-
-<file path=customXml/itemProps3.xml><?xml version="1.0" encoding="utf-8"?>
 <ds:datastoreItem xmlns:ds="http://schemas.openxmlformats.org/officeDocument/2006/customXml" ds:itemID="{D718AA07-DF6C-4891-8EBF-0F0DD4997A9D}">
   <ds:schemaRefs>
     <ds:schemaRef ds:uri="http://schemas.microsoft.com/office/2006/metadata/contentType"/>
@@ -4023,4 +4103,12 @@
     <ds:schemaRef ds:uri="http://schemas.microsoft.com/internal/obd"/>
   </ds:schemaRefs>
 </ds:datastoreItem>
+</file>
+
+<file path=customXml/itemProps3.xml><?xml version="1.0" encoding="utf-8"?>
+<ds:datastoreItem xmlns:ds="http://schemas.openxmlformats.org/officeDocument/2006/customXml" ds:itemID="{510BCC80-2A33-4A79-AD0B-BEDB110FA053}">
+  <ds:schemaRefs>
+    <ds:schemaRef ds:uri="http://schemas.microsoft.com/sharepoint/v3/contenttype/forms"/>
+  </ds:schemaRefs>
+</ds:datastoreItem>
 </file>
</xml_diff>